<commit_message>
Assignment 4 updates and other adjusts
Added assignment 4 functionality and updated manuals accordingly. Also
made slight adjustments to manuals.
</commit_message>
<xml_diff>
--- a/Manuals/User Manual.docx
+++ b/Manuals/User Manual.docx
@@ -4,9 +4,7 @@
   <w:body>
     <w:p>
       <w:pPr>
-        <w:pStyle w:val="Title"/>
-        <w:shd w:val="clear" w:color="auto" w:fill="DDB1E6" w:themeFill="accent1" w:themeFillTint="66"/>
-        <w:jc w:val="center"/>
+        <w:pStyle w:val="Heading3"/>
       </w:pPr>
     </w:p>
     <w:p>
@@ -59,16 +57,8 @@
         <w:rPr>
           <w:sz w:val="28"/>
         </w:rPr>
-        <w:t>(Version 0.</w:t>
-      </w:r>
-      <w:r>
-        <w:rPr>
-          <w:sz w:val="28"/>
-        </w:rPr>
-        <w:t>3</w:t>
-      </w:r>
-      <w:bookmarkStart w:id="0" w:name="_GoBack"/>
-      <w:bookmarkEnd w:id="0"/>
+        <w:t>(Version 0.4</w:t>
+      </w:r>
       <w:r>
         <w:rPr>
           <w:sz w:val="28"/>
@@ -199,7 +189,7 @@
           <w:r>
             <w:fldChar w:fldCharType="separate"/>
           </w:r>
-          <w:hyperlink w:anchor="_Toc432854542" w:history="1">
+          <w:hyperlink w:anchor="_Toc433050905" w:history="1">
             <w:r>
               <w:rPr>
                 <w:rStyle w:val="Hyperlink"/>
@@ -226,7 +216,7 @@
                 <w:noProof/>
                 <w:webHidden/>
               </w:rPr>
-              <w:instrText xml:space="preserve"> PAGEREF _Toc432854542 \h </w:instrText>
+              <w:instrText xml:space="preserve"> PAGEREF _Toc433050905 \h </w:instrText>
             </w:r>
             <w:r>
               <w:rPr>
@@ -269,7 +259,7 @@
               <w:sz w:val="22"/>
             </w:rPr>
           </w:pPr>
-          <w:hyperlink w:anchor="_Toc432854543" w:history="1">
+          <w:hyperlink w:anchor="_Toc433050906" w:history="1">
             <w:r>
               <w:rPr>
                 <w:rStyle w:val="Hyperlink"/>
@@ -296,7 +286,7 @@
                 <w:noProof/>
                 <w:webHidden/>
               </w:rPr>
-              <w:instrText xml:space="preserve"> PAGEREF _Toc432854543 \h </w:instrText>
+              <w:instrText xml:space="preserve"> PAGEREF _Toc433050906 \h </w:instrText>
             </w:r>
             <w:r>
               <w:rPr>
@@ -339,7 +329,7 @@
               <w:sz w:val="22"/>
             </w:rPr>
           </w:pPr>
-          <w:hyperlink w:anchor="_Toc432854544" w:history="1">
+          <w:hyperlink w:anchor="_Toc433050907" w:history="1">
             <w:r>
               <w:rPr>
                 <w:rStyle w:val="Hyperlink"/>
@@ -366,7 +356,7 @@
                 <w:noProof/>
                 <w:webHidden/>
               </w:rPr>
-              <w:instrText xml:space="preserve"> PAGEREF _Toc432854544 \h </w:instrText>
+              <w:instrText xml:space="preserve"> PAGEREF _Toc433050907 \h </w:instrText>
             </w:r>
             <w:r>
               <w:rPr>
@@ -409,7 +399,7 @@
               <w:sz w:val="22"/>
             </w:rPr>
           </w:pPr>
-          <w:hyperlink w:anchor="_Toc432854545" w:history="1">
+          <w:hyperlink w:anchor="_Toc433050908" w:history="1">
             <w:r>
               <w:rPr>
                 <w:rStyle w:val="Hyperlink"/>
@@ -436,7 +426,7 @@
                 <w:noProof/>
                 <w:webHidden/>
               </w:rPr>
-              <w:instrText xml:space="preserve"> PAGEREF _Toc432854545 \h </w:instrText>
+              <w:instrText xml:space="preserve"> PAGEREF _Toc433050908 \h </w:instrText>
             </w:r>
             <w:r>
               <w:rPr>
@@ -479,7 +469,7 @@
               <w:sz w:val="22"/>
             </w:rPr>
           </w:pPr>
-          <w:hyperlink w:anchor="_Toc432854546" w:history="1">
+          <w:hyperlink w:anchor="_Toc433050909" w:history="1">
             <w:r>
               <w:rPr>
                 <w:rStyle w:val="Hyperlink"/>
@@ -506,7 +496,7 @@
                 <w:noProof/>
                 <w:webHidden/>
               </w:rPr>
-              <w:instrText xml:space="preserve"> PAGEREF _Toc432854546 \h </w:instrText>
+              <w:instrText xml:space="preserve"> PAGEREF _Toc433050909 \h </w:instrText>
             </w:r>
             <w:r>
               <w:rPr>
@@ -549,7 +539,7 @@
               <w:sz w:val="22"/>
             </w:rPr>
           </w:pPr>
-          <w:hyperlink w:anchor="_Toc432854547" w:history="1">
+          <w:hyperlink w:anchor="_Toc433050910" w:history="1">
             <w:r>
               <w:rPr>
                 <w:rStyle w:val="Hyperlink"/>
@@ -576,7 +566,7 @@
                 <w:noProof/>
                 <w:webHidden/>
               </w:rPr>
-              <w:instrText xml:space="preserve"> PAGEREF _Toc432854547 \h </w:instrText>
+              <w:instrText xml:space="preserve"> PAGEREF _Toc433050910 \h </w:instrText>
             </w:r>
             <w:r>
               <w:rPr>
@@ -619,7 +609,7 @@
               <w:sz w:val="22"/>
             </w:rPr>
           </w:pPr>
-          <w:hyperlink w:anchor="_Toc432854548" w:history="1">
+          <w:hyperlink w:anchor="_Toc433050911" w:history="1">
             <w:r>
               <w:rPr>
                 <w:rStyle w:val="Hyperlink"/>
@@ -646,7 +636,7 @@
                 <w:noProof/>
                 <w:webHidden/>
               </w:rPr>
-              <w:instrText xml:space="preserve"> PAGEREF _Toc432854548 \h </w:instrText>
+              <w:instrText xml:space="preserve"> PAGEREF _Toc433050911 \h </w:instrText>
             </w:r>
             <w:r>
               <w:rPr>
@@ -689,7 +679,7 @@
               <w:sz w:val="22"/>
             </w:rPr>
           </w:pPr>
-          <w:hyperlink w:anchor="_Toc432854549" w:history="1">
+          <w:hyperlink w:anchor="_Toc433050912" w:history="1">
             <w:r>
               <w:rPr>
                 <w:rStyle w:val="Hyperlink"/>
@@ -716,7 +706,7 @@
                 <w:noProof/>
                 <w:webHidden/>
               </w:rPr>
-              <w:instrText xml:space="preserve"> PAGEREF _Toc432854549 \h </w:instrText>
+              <w:instrText xml:space="preserve"> PAGEREF _Toc433050912 \h </w:instrText>
             </w:r>
             <w:r>
               <w:rPr>
@@ -759,7 +749,7 @@
               <w:sz w:val="22"/>
             </w:rPr>
           </w:pPr>
-          <w:hyperlink w:anchor="_Toc432854550" w:history="1">
+          <w:hyperlink w:anchor="_Toc433050913" w:history="1">
             <w:r>
               <w:rPr>
                 <w:rStyle w:val="Hyperlink"/>
@@ -786,7 +776,7 @@
                 <w:noProof/>
                 <w:webHidden/>
               </w:rPr>
-              <w:instrText xml:space="preserve"> PAGEREF _Toc432854550 \h </w:instrText>
+              <w:instrText xml:space="preserve"> PAGEREF _Toc433050913 \h </w:instrText>
             </w:r>
             <w:r>
               <w:rPr>
@@ -829,7 +819,7 @@
               <w:sz w:val="22"/>
             </w:rPr>
           </w:pPr>
-          <w:hyperlink w:anchor="_Toc432854551" w:history="1">
+          <w:hyperlink w:anchor="_Toc433050914" w:history="1">
             <w:r>
               <w:rPr>
                 <w:rStyle w:val="Hyperlink"/>
@@ -856,7 +846,7 @@
                 <w:noProof/>
                 <w:webHidden/>
               </w:rPr>
-              <w:instrText xml:space="preserve"> PAGEREF _Toc432854551 \h </w:instrText>
+              <w:instrText xml:space="preserve"> PAGEREF _Toc433050914 \h </w:instrText>
             </w:r>
             <w:r>
               <w:rPr>
@@ -899,7 +889,7 @@
               <w:sz w:val="22"/>
             </w:rPr>
           </w:pPr>
-          <w:hyperlink w:anchor="_Toc432854552" w:history="1">
+          <w:hyperlink w:anchor="_Toc433050915" w:history="1">
             <w:r>
               <w:rPr>
                 <w:rStyle w:val="Hyperlink"/>
@@ -926,7 +916,7 @@
                 <w:noProof/>
                 <w:webHidden/>
               </w:rPr>
-              <w:instrText xml:space="preserve"> PAGEREF _Toc432854552 \h </w:instrText>
+              <w:instrText xml:space="preserve"> PAGEREF _Toc433050915 \h </w:instrText>
             </w:r>
             <w:r>
               <w:rPr>
@@ -969,7 +959,7 @@
               <w:sz w:val="22"/>
             </w:rPr>
           </w:pPr>
-          <w:hyperlink w:anchor="_Toc432854553" w:history="1">
+          <w:hyperlink w:anchor="_Toc433050916" w:history="1">
             <w:r>
               <w:rPr>
                 <w:rStyle w:val="Hyperlink"/>
@@ -996,7 +986,7 @@
                 <w:noProof/>
                 <w:webHidden/>
               </w:rPr>
-              <w:instrText xml:space="preserve"> PAGEREF _Toc432854553 \h </w:instrText>
+              <w:instrText xml:space="preserve"> PAGEREF _Toc433050916 \h </w:instrText>
             </w:r>
             <w:r>
               <w:rPr>
@@ -1039,7 +1029,7 @@
               <w:sz w:val="22"/>
             </w:rPr>
           </w:pPr>
-          <w:hyperlink w:anchor="_Toc432854554" w:history="1">
+          <w:hyperlink w:anchor="_Toc433050917" w:history="1">
             <w:r>
               <w:rPr>
                 <w:rStyle w:val="Hyperlink"/>
@@ -1066,7 +1056,7 @@
                 <w:noProof/>
                 <w:webHidden/>
               </w:rPr>
-              <w:instrText xml:space="preserve"> PAGEREF _Toc432854554 \h </w:instrText>
+              <w:instrText xml:space="preserve"> PAGEREF _Toc433050917 \h </w:instrText>
             </w:r>
             <w:r>
               <w:rPr>
@@ -1109,7 +1099,7 @@
               <w:sz w:val="22"/>
             </w:rPr>
           </w:pPr>
-          <w:hyperlink w:anchor="_Toc432854555" w:history="1">
+          <w:hyperlink w:anchor="_Toc433050918" w:history="1">
             <w:r>
               <w:rPr>
                 <w:rStyle w:val="Hyperlink"/>
@@ -1136,7 +1126,7 @@
                 <w:noProof/>
                 <w:webHidden/>
               </w:rPr>
-              <w:instrText xml:space="preserve"> PAGEREF _Toc432854555 \h </w:instrText>
+              <w:instrText xml:space="preserve"> PAGEREF _Toc433050918 \h </w:instrText>
             </w:r>
             <w:r>
               <w:rPr>
@@ -1179,7 +1169,7 @@
               <w:sz w:val="22"/>
             </w:rPr>
           </w:pPr>
-          <w:hyperlink w:anchor="_Toc432854556" w:history="1">
+          <w:hyperlink w:anchor="_Toc433050919" w:history="1">
             <w:r>
               <w:rPr>
                 <w:rStyle w:val="Hyperlink"/>
@@ -1206,7 +1196,7 @@
                 <w:noProof/>
                 <w:webHidden/>
               </w:rPr>
-              <w:instrText xml:space="preserve"> PAGEREF _Toc432854556 \h </w:instrText>
+              <w:instrText xml:space="preserve"> PAGEREF _Toc433050919 \h </w:instrText>
             </w:r>
             <w:r>
               <w:rPr>
@@ -1249,7 +1239,7 @@
               <w:sz w:val="22"/>
             </w:rPr>
           </w:pPr>
-          <w:hyperlink w:anchor="_Toc432854557" w:history="1">
+          <w:hyperlink w:anchor="_Toc433050920" w:history="1">
             <w:r>
               <w:rPr>
                 <w:rStyle w:val="Hyperlink"/>
@@ -1276,7 +1266,7 @@
                 <w:noProof/>
                 <w:webHidden/>
               </w:rPr>
-              <w:instrText xml:space="preserve"> PAGEREF _Toc432854557 \h </w:instrText>
+              <w:instrText xml:space="preserve"> PAGEREF _Toc433050920 \h </w:instrText>
             </w:r>
             <w:r>
               <w:rPr>
@@ -1319,7 +1309,7 @@
               <w:sz w:val="22"/>
             </w:rPr>
           </w:pPr>
-          <w:hyperlink w:anchor="_Toc432854558" w:history="1">
+          <w:hyperlink w:anchor="_Toc433050921" w:history="1">
             <w:r>
               <w:rPr>
                 <w:rStyle w:val="Hyperlink"/>
@@ -1346,7 +1336,7 @@
                 <w:noProof/>
                 <w:webHidden/>
               </w:rPr>
-              <w:instrText xml:space="preserve"> PAGEREF _Toc432854558 \h </w:instrText>
+              <w:instrText xml:space="preserve"> PAGEREF _Toc433050921 \h </w:instrText>
             </w:r>
             <w:r>
               <w:rPr>
@@ -1389,7 +1379,7 @@
               <w:sz w:val="22"/>
             </w:rPr>
           </w:pPr>
-          <w:hyperlink w:anchor="_Toc432854559" w:history="1">
+          <w:hyperlink w:anchor="_Toc433050922" w:history="1">
             <w:r>
               <w:rPr>
                 <w:rStyle w:val="Hyperlink"/>
@@ -1416,7 +1406,7 @@
                 <w:noProof/>
                 <w:webHidden/>
               </w:rPr>
-              <w:instrText xml:space="preserve"> PAGEREF _Toc432854559 \h </w:instrText>
+              <w:instrText xml:space="preserve"> PAGEREF _Toc433050922 \h </w:instrText>
             </w:r>
             <w:r>
               <w:rPr>
@@ -1459,7 +1449,7 @@
               <w:sz w:val="22"/>
             </w:rPr>
           </w:pPr>
-          <w:hyperlink w:anchor="_Toc432854560" w:history="1">
+          <w:hyperlink w:anchor="_Toc433050923" w:history="1">
             <w:r>
               <w:rPr>
                 <w:rStyle w:val="Hyperlink"/>
@@ -1486,7 +1476,7 @@
                 <w:noProof/>
                 <w:webHidden/>
               </w:rPr>
-              <w:instrText xml:space="preserve"> PAGEREF _Toc432854560 \h </w:instrText>
+              <w:instrText xml:space="preserve"> PAGEREF _Toc433050923 \h </w:instrText>
             </w:r>
             <w:r>
               <w:rPr>
@@ -1529,7 +1519,7 @@
               <w:sz w:val="22"/>
             </w:rPr>
           </w:pPr>
-          <w:hyperlink w:anchor="_Toc432854561" w:history="1">
+          <w:hyperlink w:anchor="_Toc433050924" w:history="1">
             <w:r>
               <w:rPr>
                 <w:rStyle w:val="Hyperlink"/>
@@ -1556,7 +1546,7 @@
                 <w:noProof/>
                 <w:webHidden/>
               </w:rPr>
-              <w:instrText xml:space="preserve"> PAGEREF _Toc432854561 \h </w:instrText>
+              <w:instrText xml:space="preserve"> PAGEREF _Toc433050924 \h </w:instrText>
             </w:r>
             <w:r>
               <w:rPr>
@@ -1599,7 +1589,7 @@
               <w:sz w:val="22"/>
             </w:rPr>
           </w:pPr>
-          <w:hyperlink w:anchor="_Toc432854562" w:history="1">
+          <w:hyperlink w:anchor="_Toc433050925" w:history="1">
             <w:r>
               <w:rPr>
                 <w:rStyle w:val="Hyperlink"/>
@@ -1609,47 +1599,24 @@
             </w:r>
             <w:r>
               <w:rPr>
-                <w:rStyle w:val="Hyperlink"/>
-                <w:noProof/>
+                <w:noProof/>
+                <w:webHidden/>
+              </w:rPr>
+              <w:tab/>
+            </w:r>
+            <w:r>
+              <w:rPr>
+                <w:noProof/>
+                <w:webHidden/>
               </w:rPr>
               <w:fldChar w:fldCharType="begin"/>
             </w:r>
             <w:r>
-              <w:instrText xml:space="preserve"> XE "</w:instrText>
-            </w:r>
-            <w:r>
-              <w:instrText>sjf</w:instrText>
-            </w:r>
-            <w:r>
-              <w:instrText xml:space="preserve">" </w:instrText>
-            </w:r>
-            <w:r>
-              <w:rPr>
-                <w:rStyle w:val="Hyperlink"/>
-                <w:noProof/>
-              </w:rPr>
-              <w:fldChar w:fldCharType="end"/>
-            </w:r>
-            <w:r>
-              <w:rPr>
-                <w:noProof/>
-                <w:webHidden/>
-              </w:rPr>
-              <w:tab/>
-            </w:r>
-            <w:r>
-              <w:rPr>
-                <w:noProof/>
-                <w:webHidden/>
-              </w:rPr>
-              <w:fldChar w:fldCharType="begin"/>
-            </w:r>
-            <w:r>
-              <w:rPr>
-                <w:noProof/>
-                <w:webHidden/>
-              </w:rPr>
-              <w:instrText xml:space="preserve"> PAGEREF _Toc432854562 \h </w:instrText>
+              <w:rPr>
+                <w:noProof/>
+                <w:webHidden/>
+              </w:rPr>
+              <w:instrText xml:space="preserve"> PAGEREF _Toc433050925 \h </w:instrText>
             </w:r>
             <w:r>
               <w:rPr>
@@ -1692,7 +1659,7 @@
               <w:sz w:val="22"/>
             </w:rPr>
           </w:pPr>
-          <w:hyperlink w:anchor="_Toc432854563" w:history="1">
+          <w:hyperlink w:anchor="_Toc433050926" w:history="1">
             <w:r>
               <w:rPr>
                 <w:rStyle w:val="Hyperlink"/>
@@ -1702,47 +1669,24 @@
             </w:r>
             <w:r>
               <w:rPr>
-                <w:rStyle w:val="Hyperlink"/>
-                <w:noProof/>
+                <w:noProof/>
+                <w:webHidden/>
+              </w:rPr>
+              <w:tab/>
+            </w:r>
+            <w:r>
+              <w:rPr>
+                <w:noProof/>
+                <w:webHidden/>
               </w:rPr>
               <w:fldChar w:fldCharType="begin"/>
             </w:r>
             <w:r>
-              <w:instrText xml:space="preserve"> XE "</w:instrText>
-            </w:r>
-            <w:r>
-              <w:instrText>fifo</w:instrText>
-            </w:r>
-            <w:r>
-              <w:instrText xml:space="preserve">" </w:instrText>
-            </w:r>
-            <w:r>
-              <w:rPr>
-                <w:rStyle w:val="Hyperlink"/>
-                <w:noProof/>
-              </w:rPr>
-              <w:fldChar w:fldCharType="end"/>
-            </w:r>
-            <w:r>
-              <w:rPr>
-                <w:noProof/>
-                <w:webHidden/>
-              </w:rPr>
-              <w:tab/>
-            </w:r>
-            <w:r>
-              <w:rPr>
-                <w:noProof/>
-                <w:webHidden/>
-              </w:rPr>
-              <w:fldChar w:fldCharType="begin"/>
-            </w:r>
-            <w:r>
-              <w:rPr>
-                <w:noProof/>
-                <w:webHidden/>
-              </w:rPr>
-              <w:instrText xml:space="preserve"> PAGEREF _Toc432854563 \h </w:instrText>
+              <w:rPr>
+                <w:noProof/>
+                <w:webHidden/>
+              </w:rPr>
+              <w:instrText xml:space="preserve"> PAGEREF _Toc433050926 \h </w:instrText>
             </w:r>
             <w:r>
               <w:rPr>
@@ -1785,7 +1729,7 @@
               <w:sz w:val="22"/>
             </w:rPr>
           </w:pPr>
-          <w:hyperlink w:anchor="_Toc432854564" w:history="1">
+          <w:hyperlink w:anchor="_Toc433050927" w:history="1">
             <w:r>
               <w:rPr>
                 <w:rStyle w:val="Hyperlink"/>
@@ -1795,47 +1739,24 @@
             </w:r>
             <w:r>
               <w:rPr>
-                <w:rStyle w:val="Hyperlink"/>
-                <w:noProof/>
+                <w:noProof/>
+                <w:webHidden/>
+              </w:rPr>
+              <w:tab/>
+            </w:r>
+            <w:r>
+              <w:rPr>
+                <w:noProof/>
+                <w:webHidden/>
               </w:rPr>
               <w:fldChar w:fldCharType="begin"/>
             </w:r>
             <w:r>
-              <w:instrText xml:space="preserve"> XE "</w:instrText>
-            </w:r>
-            <w:r>
-              <w:instrText>stcf</w:instrText>
-            </w:r>
-            <w:r>
-              <w:instrText xml:space="preserve">" </w:instrText>
-            </w:r>
-            <w:r>
-              <w:rPr>
-                <w:rStyle w:val="Hyperlink"/>
-                <w:noProof/>
-              </w:rPr>
-              <w:fldChar w:fldCharType="end"/>
-            </w:r>
-            <w:r>
-              <w:rPr>
-                <w:noProof/>
-                <w:webHidden/>
-              </w:rPr>
-              <w:tab/>
-            </w:r>
-            <w:r>
-              <w:rPr>
-                <w:noProof/>
-                <w:webHidden/>
-              </w:rPr>
-              <w:fldChar w:fldCharType="begin"/>
-            </w:r>
-            <w:r>
-              <w:rPr>
-                <w:noProof/>
-                <w:webHidden/>
-              </w:rPr>
-              <w:instrText xml:space="preserve"> PAGEREF _Toc432854564 \h </w:instrText>
+              <w:rPr>
+                <w:noProof/>
+                <w:webHidden/>
+              </w:rPr>
+              <w:instrText xml:space="preserve"> PAGEREF _Toc433050927 \h </w:instrText>
             </w:r>
             <w:r>
               <w:rPr>
@@ -1878,7 +1799,7 @@
               <w:sz w:val="22"/>
             </w:rPr>
           </w:pPr>
-          <w:hyperlink w:anchor="_Toc432854565" w:history="1">
+          <w:hyperlink w:anchor="_Toc433050928" w:history="1">
             <w:r>
               <w:rPr>
                 <w:rStyle w:val="Hyperlink"/>
@@ -1888,47 +1809,24 @@
             </w:r>
             <w:r>
               <w:rPr>
-                <w:rStyle w:val="Hyperlink"/>
-                <w:noProof/>
+                <w:noProof/>
+                <w:webHidden/>
+              </w:rPr>
+              <w:tab/>
+            </w:r>
+            <w:r>
+              <w:rPr>
+                <w:noProof/>
+                <w:webHidden/>
               </w:rPr>
               <w:fldChar w:fldCharType="begin"/>
             </w:r>
             <w:r>
-              <w:instrText xml:space="preserve"> XE "</w:instrText>
-            </w:r>
-            <w:r>
-              <w:instrText>fpps</w:instrText>
-            </w:r>
-            <w:r>
-              <w:instrText xml:space="preserve">" </w:instrText>
-            </w:r>
-            <w:r>
-              <w:rPr>
-                <w:rStyle w:val="Hyperlink"/>
-                <w:noProof/>
-              </w:rPr>
-              <w:fldChar w:fldCharType="end"/>
-            </w:r>
-            <w:r>
-              <w:rPr>
-                <w:noProof/>
-                <w:webHidden/>
-              </w:rPr>
-              <w:tab/>
-            </w:r>
-            <w:r>
-              <w:rPr>
-                <w:noProof/>
-                <w:webHidden/>
-              </w:rPr>
-              <w:fldChar w:fldCharType="begin"/>
-            </w:r>
-            <w:r>
-              <w:rPr>
-                <w:noProof/>
-                <w:webHidden/>
-              </w:rPr>
-              <w:instrText xml:space="preserve"> PAGEREF _Toc432854565 \h </w:instrText>
+              <w:rPr>
+                <w:noProof/>
+                <w:webHidden/>
+              </w:rPr>
+              <w:instrText xml:space="preserve"> PAGEREF _Toc433050928 \h </w:instrText>
             </w:r>
             <w:r>
               <w:rPr>
@@ -1971,7 +1869,7 @@
               <w:sz w:val="22"/>
             </w:rPr>
           </w:pPr>
-          <w:hyperlink w:anchor="_Toc432854566" w:history="1">
+          <w:hyperlink w:anchor="_Toc433050929" w:history="1">
             <w:r>
               <w:rPr>
                 <w:rStyle w:val="Hyperlink"/>
@@ -1981,47 +1879,24 @@
             </w:r>
             <w:r>
               <w:rPr>
-                <w:rStyle w:val="Hyperlink"/>
-                <w:noProof/>
+                <w:noProof/>
+                <w:webHidden/>
+              </w:rPr>
+              <w:tab/>
+            </w:r>
+            <w:r>
+              <w:rPr>
+                <w:noProof/>
+                <w:webHidden/>
               </w:rPr>
               <w:fldChar w:fldCharType="begin"/>
             </w:r>
             <w:r>
-              <w:instrText xml:space="preserve"> XE "</w:instrText>
-            </w:r>
-            <w:r>
-              <w:instrText>rr</w:instrText>
-            </w:r>
-            <w:r>
-              <w:instrText xml:space="preserve">" </w:instrText>
-            </w:r>
-            <w:r>
-              <w:rPr>
-                <w:rStyle w:val="Hyperlink"/>
-                <w:noProof/>
-              </w:rPr>
-              <w:fldChar w:fldCharType="end"/>
-            </w:r>
-            <w:r>
-              <w:rPr>
-                <w:noProof/>
-                <w:webHidden/>
-              </w:rPr>
-              <w:tab/>
-            </w:r>
-            <w:r>
-              <w:rPr>
-                <w:noProof/>
-                <w:webHidden/>
-              </w:rPr>
-              <w:fldChar w:fldCharType="begin"/>
-            </w:r>
-            <w:r>
-              <w:rPr>
-                <w:noProof/>
-                <w:webHidden/>
-              </w:rPr>
-              <w:instrText xml:space="preserve"> PAGEREF _Toc432854566 \h </w:instrText>
+              <w:rPr>
+                <w:noProof/>
+                <w:webHidden/>
+              </w:rPr>
+              <w:instrText xml:space="preserve"> PAGEREF _Toc433050929 \h </w:instrText>
             </w:r>
             <w:r>
               <w:rPr>
@@ -2064,7 +1939,7 @@
               <w:sz w:val="22"/>
             </w:rPr>
           </w:pPr>
-          <w:hyperlink w:anchor="_Toc432854567" w:history="1">
+          <w:hyperlink w:anchor="_Toc433050930" w:history="1">
             <w:r>
               <w:rPr>
                 <w:rStyle w:val="Hyperlink"/>
@@ -2074,47 +1949,24 @@
             </w:r>
             <w:r>
               <w:rPr>
-                <w:rStyle w:val="Hyperlink"/>
-                <w:noProof/>
+                <w:noProof/>
+                <w:webHidden/>
+              </w:rPr>
+              <w:tab/>
+            </w:r>
+            <w:r>
+              <w:rPr>
+                <w:noProof/>
+                <w:webHidden/>
               </w:rPr>
               <w:fldChar w:fldCharType="begin"/>
             </w:r>
             <w:r>
-              <w:instrText xml:space="preserve"> XE "</w:instrText>
-            </w:r>
-            <w:r>
-              <w:instrText>mlfq</w:instrText>
-            </w:r>
-            <w:r>
-              <w:instrText xml:space="preserve">" </w:instrText>
-            </w:r>
-            <w:r>
-              <w:rPr>
-                <w:rStyle w:val="Hyperlink"/>
-                <w:noProof/>
-              </w:rPr>
-              <w:fldChar w:fldCharType="end"/>
-            </w:r>
-            <w:r>
-              <w:rPr>
-                <w:noProof/>
-                <w:webHidden/>
-              </w:rPr>
-              <w:tab/>
-            </w:r>
-            <w:r>
-              <w:rPr>
-                <w:noProof/>
-                <w:webHidden/>
-              </w:rPr>
-              <w:fldChar w:fldCharType="begin"/>
-            </w:r>
-            <w:r>
-              <w:rPr>
-                <w:noProof/>
-                <w:webHidden/>
-              </w:rPr>
-              <w:instrText xml:space="preserve"> PAGEREF _Toc432854567 \h </w:instrText>
+              <w:rPr>
+                <w:noProof/>
+                <w:webHidden/>
+              </w:rPr>
+              <w:instrText xml:space="preserve"> PAGEREF _Toc433050930 \h </w:instrText>
             </w:r>
             <w:r>
               <w:rPr>
@@ -2157,7 +2009,7 @@
               <w:sz w:val="22"/>
             </w:rPr>
           </w:pPr>
-          <w:hyperlink w:anchor="_Toc432854568" w:history="1">
+          <w:hyperlink w:anchor="_Toc433050931" w:history="1">
             <w:r>
               <w:rPr>
                 <w:rStyle w:val="Hyperlink"/>
@@ -2167,47 +2019,24 @@
             </w:r>
             <w:r>
               <w:rPr>
-                <w:rStyle w:val="Hyperlink"/>
-                <w:noProof/>
+                <w:noProof/>
+                <w:webHidden/>
+              </w:rPr>
+              <w:tab/>
+            </w:r>
+            <w:r>
+              <w:rPr>
+                <w:noProof/>
+                <w:webHidden/>
               </w:rPr>
               <w:fldChar w:fldCharType="begin"/>
             </w:r>
             <w:r>
-              <w:instrText xml:space="preserve"> XE "</w:instrText>
-            </w:r>
-            <w:r>
-              <w:instrText>ls</w:instrText>
-            </w:r>
-            <w:r>
-              <w:instrText xml:space="preserve">" </w:instrText>
-            </w:r>
-            <w:r>
-              <w:rPr>
-                <w:rStyle w:val="Hyperlink"/>
-                <w:noProof/>
-              </w:rPr>
-              <w:fldChar w:fldCharType="end"/>
-            </w:r>
-            <w:r>
-              <w:rPr>
-                <w:noProof/>
-                <w:webHidden/>
-              </w:rPr>
-              <w:tab/>
-            </w:r>
-            <w:r>
-              <w:rPr>
-                <w:noProof/>
-                <w:webHidden/>
-              </w:rPr>
-              <w:fldChar w:fldCharType="begin"/>
-            </w:r>
-            <w:r>
-              <w:rPr>
-                <w:noProof/>
-                <w:webHidden/>
-              </w:rPr>
-              <w:instrText xml:space="preserve"> PAGEREF _Toc432854568 \h </w:instrText>
+              <w:rPr>
+                <w:noProof/>
+                <w:webHidden/>
+              </w:rPr>
+              <w:instrText xml:space="preserve"> PAGEREF _Toc433050931 \h </w:instrText>
             </w:r>
             <w:r>
               <w:rPr>
@@ -2250,13 +2079,13 @@
               <w:sz w:val="22"/>
             </w:rPr>
           </w:pPr>
-          <w:hyperlink w:anchor="_Toc432854569" w:history="1">
+          <w:hyperlink w:anchor="_Toc433050932" w:history="1">
             <w:r>
               <w:rPr>
                 <w:rStyle w:val="Hyperlink"/>
                 <w:noProof/>
               </w:rPr>
-              <w:t>help</w:t>
+              <w:t>memorymethods</w:t>
             </w:r>
             <w:r>
               <w:rPr>
@@ -2277,7 +2106,7 @@
                 <w:noProof/>
                 <w:webHidden/>
               </w:rPr>
-              <w:instrText xml:space="preserve"> PAGEREF _Toc432854569 \h </w:instrText>
+              <w:instrText xml:space="preserve"> PAGEREF _Toc433050932 \h </w:instrText>
             </w:r>
             <w:r>
               <w:rPr>
@@ -2297,7 +2126,7 @@
                 <w:noProof/>
                 <w:webHidden/>
               </w:rPr>
-              <w:t>21</w:t>
+              <w:t>20</w:t>
             </w:r>
             <w:r>
               <w:rPr>
@@ -2320,12 +2149,82 @@
               <w:sz w:val="22"/>
             </w:rPr>
           </w:pPr>
-          <w:hyperlink w:anchor="_Toc432854570" w:history="1">
+          <w:hyperlink w:anchor="_Toc433050933" w:history="1">
             <w:r>
               <w:rPr>
                 <w:rStyle w:val="Hyperlink"/>
                 <w:noProof/>
               </w:rPr>
+              <w:t>help</w:t>
+            </w:r>
+            <w:r>
+              <w:rPr>
+                <w:noProof/>
+                <w:webHidden/>
+              </w:rPr>
+              <w:tab/>
+            </w:r>
+            <w:r>
+              <w:rPr>
+                <w:noProof/>
+                <w:webHidden/>
+              </w:rPr>
+              <w:fldChar w:fldCharType="begin"/>
+            </w:r>
+            <w:r>
+              <w:rPr>
+                <w:noProof/>
+                <w:webHidden/>
+              </w:rPr>
+              <w:instrText xml:space="preserve"> PAGEREF _Toc433050933 \h </w:instrText>
+            </w:r>
+            <w:r>
+              <w:rPr>
+                <w:noProof/>
+                <w:webHidden/>
+              </w:rPr>
+            </w:r>
+            <w:r>
+              <w:rPr>
+                <w:noProof/>
+                <w:webHidden/>
+              </w:rPr>
+              <w:fldChar w:fldCharType="separate"/>
+            </w:r>
+            <w:r>
+              <w:rPr>
+                <w:noProof/>
+                <w:webHidden/>
+              </w:rPr>
+              <w:t>21</w:t>
+            </w:r>
+            <w:r>
+              <w:rPr>
+                <w:noProof/>
+                <w:webHidden/>
+              </w:rPr>
+              <w:fldChar w:fldCharType="end"/>
+            </w:r>
+          </w:hyperlink>
+        </w:p>
+        <w:p>
+          <w:pPr>
+            <w:pStyle w:val="TOC2"/>
+            <w:tabs>
+              <w:tab w:val="right" w:leader="dot" w:pos="9350"/>
+            </w:tabs>
+            <w:rPr>
+              <w:rFonts w:cstheme="minorBidi"/>
+              <w:noProof/>
+              <w:sz w:val="22"/>
+            </w:rPr>
+          </w:pPr>
+          <w:hyperlink w:anchor="_Toc433050934" w:history="1">
+            <w:r>
+              <w:rPr>
+                <w:rStyle w:val="Hyperlink"/>
+                <w:noProof/>
+              </w:rPr>
               <w:t>exit</w:t>
             </w:r>
             <w:r>
@@ -2347,7 +2246,7 @@
                 <w:noProof/>
                 <w:webHidden/>
               </w:rPr>
-              <w:instrText xml:space="preserve"> PAGEREF _Toc432854570 \h </w:instrText>
+              <w:instrText xml:space="preserve"> PAGEREF _Toc433050934 \h </w:instrText>
             </w:r>
             <w:r>
               <w:rPr>
@@ -2390,7 +2289,7 @@
               <w:sz w:val="22"/>
             </w:rPr>
           </w:pPr>
-          <w:hyperlink w:anchor="_Toc432854571" w:history="1">
+          <w:hyperlink w:anchor="_Toc433050935" w:history="1">
             <w:r>
               <w:rPr>
                 <w:rStyle w:val="Hyperlink"/>
@@ -2417,7 +2316,7 @@
                 <w:noProof/>
                 <w:webHidden/>
               </w:rPr>
-              <w:instrText xml:space="preserve"> PAGEREF _Toc432854571 \h </w:instrText>
+              <w:instrText xml:space="preserve"> PAGEREF _Toc433050935 \h </w:instrText>
             </w:r>
             <w:r>
               <w:rPr>
@@ -2460,7 +2359,7 @@
               <w:sz w:val="22"/>
             </w:rPr>
           </w:pPr>
-          <w:hyperlink w:anchor="_Toc432854572" w:history="1">
+          <w:hyperlink w:anchor="_Toc433050936" w:history="1">
             <w:r>
               <w:rPr>
                 <w:rStyle w:val="Hyperlink"/>
@@ -2487,7 +2386,7 @@
                 <w:noProof/>
                 <w:webHidden/>
               </w:rPr>
-              <w:instrText xml:space="preserve"> PAGEREF _Toc432854572 \h </w:instrText>
+              <w:instrText xml:space="preserve"> PAGEREF _Toc433050936 \h </w:instrText>
             </w:r>
             <w:r>
               <w:rPr>
@@ -2530,7 +2429,7 @@
               <w:sz w:val="22"/>
             </w:rPr>
           </w:pPr>
-          <w:hyperlink w:anchor="_Toc432854573" w:history="1">
+          <w:hyperlink w:anchor="_Toc433050937" w:history="1">
             <w:r>
               <w:rPr>
                 <w:rStyle w:val="Hyperlink"/>
@@ -2557,7 +2456,7 @@
                 <w:noProof/>
                 <w:webHidden/>
               </w:rPr>
-              <w:instrText xml:space="preserve"> PAGEREF _Toc432854573 \h </w:instrText>
+              <w:instrText xml:space="preserve"> PAGEREF _Toc433050937 \h </w:instrText>
             </w:r>
             <w:r>
               <w:rPr>
@@ -2600,7 +2499,7 @@
               <w:sz w:val="22"/>
             </w:rPr>
           </w:pPr>
-          <w:hyperlink w:anchor="_Toc432854574" w:history="1">
+          <w:hyperlink w:anchor="_Toc433050938" w:history="1">
             <w:r>
               <w:rPr>
                 <w:rStyle w:val="Hyperlink"/>
@@ -2627,7 +2526,7 @@
                 <w:noProof/>
                 <w:webHidden/>
               </w:rPr>
-              <w:instrText xml:space="preserve"> PAGEREF _Toc432854574 \h </w:instrText>
+              <w:instrText xml:space="preserve"> PAGEREF _Toc433050938 \h </w:instrText>
             </w:r>
             <w:r>
               <w:rPr>
@@ -2679,12 +2578,12 @@
       <w:pPr>
         <w:pStyle w:val="Heading1"/>
       </w:pPr>
-      <w:bookmarkStart w:id="1" w:name="_Toc432854542"/>
+      <w:bookmarkStart w:id="0" w:name="_Toc433050905"/>
       <w:r>
         <w:lastRenderedPageBreak/>
         <w:t>Overview of the OS</w:t>
       </w:r>
-      <w:bookmarkEnd w:id="1"/>
+      <w:bookmarkEnd w:id="0"/>
     </w:p>
     <w:p>
       <w:pPr>
@@ -2710,13 +2609,8 @@
         <w:t>. As of this version</w:t>
       </w:r>
       <w:r>
-        <w:t xml:space="preserve"> of </w:t>
-      </w:r>
-      <w:proofErr w:type="spellStart"/>
-      <w:r>
-        <w:t>potatOS</w:t>
-      </w:r>
-      <w:proofErr w:type="spellEnd"/>
+        <w:t xml:space="preserve"> of potatOS</w:t>
+      </w:r>
       <w:r>
         <w:t xml:space="preserve"> (</w:t>
       </w:r>
@@ -2724,7 +2618,7 @@
         <w:t>v</w:t>
       </w:r>
       <w:r>
-        <w:t>0.3</w:t>
+        <w:t>0.4</w:t>
       </w:r>
       <w:r>
         <w:t>.0</w:t>
@@ -2736,10 +2630,16 @@
         <w:t>OS</w:t>
       </w:r>
       <w:r>
-        <w:t xml:space="preserve"> can perform some basic actions as well as simulate a few process schedulers</w:t>
-      </w:r>
-      <w:r>
-        <w:t xml:space="preserve">. However, in future updates, more functionality will be added. In its current state, the </w:t>
+        <w:t xml:space="preserve"> can perform some basic actions, </w:t>
+      </w:r>
+      <w:r>
+        <w:t>simulate a few process schedulers</w:t>
+      </w:r>
+      <w:r>
+        <w:t>, and simulate memory allocation methods</w:t>
+      </w:r>
+      <w:r>
+        <w:t xml:space="preserve">. In its current state, the </w:t>
       </w:r>
       <w:r>
         <w:t>OS</w:t>
@@ -2782,6 +2682,9 @@
         <w:t>, block, and unblock.</w:t>
       </w:r>
       <w:r>
+        <w:t xml:space="preserve"> Version 0.4.0 added simulators for four of the more basic memory allocation methods: first fit, next fit, worst fit, and best fit. However, some of the methods don’t work quite perfectly and the methods are, in general, not implemented within the schedulers.</w:t>
+      </w:r>
+      <w:r>
         <w:br w:type="page"/>
       </w:r>
     </w:p>
@@ -2789,12 +2692,12 @@
       <w:pPr>
         <w:pStyle w:val="Heading1"/>
       </w:pPr>
-      <w:bookmarkStart w:id="2" w:name="_Toc432854543"/>
+      <w:bookmarkStart w:id="1" w:name="_Toc433050906"/>
       <w:r>
         <w:lastRenderedPageBreak/>
         <w:t>Summary of Commands</w:t>
       </w:r>
-      <w:bookmarkEnd w:id="2"/>
+      <w:bookmarkEnd w:id="1"/>
     </w:p>
     <w:p>
       <w:pPr>
@@ -2813,15 +2716,7 @@
         <w:tab/>
       </w:r>
       <w:r>
-        <w:t xml:space="preserve">In this version of </w:t>
-      </w:r>
-      <w:proofErr w:type="spellStart"/>
-      <w:r>
-        <w:t>potatOS</w:t>
-      </w:r>
-      <w:proofErr w:type="spellEnd"/>
-      <w:r>
-        <w:t xml:space="preserve"> (v0.2.0</w:t>
+        <w:t>In this version of potatOS (v0.2.0</w:t>
       </w:r>
       <w:r>
         <w:t xml:space="preserve">) there are </w:t>
@@ -3421,12 +3316,12 @@
       <w:pPr>
         <w:pStyle w:val="Heading1"/>
       </w:pPr>
-      <w:bookmarkStart w:id="3" w:name="_Toc432854544"/>
+      <w:bookmarkStart w:id="2" w:name="_Toc433050907"/>
       <w:r>
         <w:lastRenderedPageBreak/>
         <w:t>Summary of Commands (contd.)</w:t>
       </w:r>
-      <w:bookmarkEnd w:id="3"/>
+      <w:bookmarkEnd w:id="2"/>
     </w:p>
     <w:p>
       <w:pPr>
@@ -3483,11 +3378,9 @@
       <w:r>
         <w:instrText xml:space="preserve"> XE "</w:instrText>
       </w:r>
-      <w:proofErr w:type="spellStart"/>
       <w:r>
         <w:instrText>sjf</w:instrText>
       </w:r>
-      <w:proofErr w:type="spellEnd"/>
       <w:r>
         <w:instrText xml:space="preserve">" </w:instrText>
       </w:r>
@@ -3520,11 +3413,9 @@
       <w:r>
         <w:instrText xml:space="preserve"> XE "</w:instrText>
       </w:r>
-      <w:proofErr w:type="spellStart"/>
       <w:r>
         <w:instrText>fifo</w:instrText>
       </w:r>
-      <w:proofErr w:type="spellEnd"/>
       <w:r>
         <w:instrText xml:space="preserve">" </w:instrText>
       </w:r>
@@ -3563,11 +3454,9 @@
       <w:r>
         <w:instrText xml:space="preserve"> XE "</w:instrText>
       </w:r>
-      <w:proofErr w:type="spellStart"/>
       <w:r>
         <w:instrText>stcf</w:instrText>
       </w:r>
-      <w:proofErr w:type="spellEnd"/>
       <w:r>
         <w:instrText xml:space="preserve">" </w:instrText>
       </w:r>
@@ -3575,13 +3464,7 @@
         <w:fldChar w:fldCharType="end"/>
       </w:r>
       <w:r>
-        <w:t xml:space="preserve">—Performs </w:t>
-      </w:r>
-      <w:r>
-        <w:t>Shortest Time to Completion First</w:t>
-      </w:r>
-      <w:r>
-        <w:t xml:space="preserve"> process scheduler.</w:t>
+        <w:t>—Performs Shortest Time to Completion First process scheduler.</w:t>
       </w:r>
     </w:p>
     <w:p>
@@ -3606,11 +3489,9 @@
       <w:r>
         <w:instrText xml:space="preserve"> XE "</w:instrText>
       </w:r>
-      <w:proofErr w:type="spellStart"/>
       <w:r>
         <w:instrText>fpps</w:instrText>
       </w:r>
-      <w:proofErr w:type="spellEnd"/>
       <w:r>
         <w:instrText xml:space="preserve">" </w:instrText>
       </w:r>
@@ -3618,13 +3499,7 @@
         <w:fldChar w:fldCharType="end"/>
       </w:r>
       <w:r>
-        <w:t xml:space="preserve">—Performs </w:t>
-      </w:r>
-      <w:r>
-        <w:t>Fixed Priority Pre-Emptive Scheduler</w:t>
-      </w:r>
-      <w:r>
-        <w:t>.</w:t>
+        <w:t>—Performs Fixed Priority Pre-Emptive Scheduler.</w:t>
       </w:r>
     </w:p>
     <w:p>
@@ -3649,11 +3524,9 @@
       <w:r>
         <w:instrText xml:space="preserve"> XE "</w:instrText>
       </w:r>
-      <w:proofErr w:type="spellStart"/>
       <w:r>
         <w:instrText>rr</w:instrText>
       </w:r>
-      <w:proofErr w:type="spellEnd"/>
       <w:r>
         <w:instrText xml:space="preserve">" </w:instrText>
       </w:r>
@@ -3661,13 +3534,7 @@
         <w:fldChar w:fldCharType="end"/>
       </w:r>
       <w:r>
-        <w:t xml:space="preserve">—Performs </w:t>
-      </w:r>
-      <w:r>
-        <w:t>Round Robin</w:t>
-      </w:r>
-      <w:r>
-        <w:t xml:space="preserve"> process scheduler.</w:t>
+        <w:t>—Performs Round Robin process scheduler.</w:t>
       </w:r>
     </w:p>
     <w:p>
@@ -3692,11 +3559,9 @@
       <w:r>
         <w:instrText xml:space="preserve"> XE "</w:instrText>
       </w:r>
-      <w:proofErr w:type="spellStart"/>
       <w:r>
         <w:instrText>mlfq</w:instrText>
       </w:r>
-      <w:proofErr w:type="spellEnd"/>
       <w:r>
         <w:instrText xml:space="preserve">" </w:instrText>
       </w:r>
@@ -3704,13 +3569,7 @@
         <w:fldChar w:fldCharType="end"/>
       </w:r>
       <w:r>
-        <w:t xml:space="preserve">—Performs </w:t>
-      </w:r>
-      <w:r>
-        <w:t>Multilevel Feedback Queue</w:t>
-      </w:r>
-      <w:r>
-        <w:t xml:space="preserve"> process scheduler.</w:t>
+        <w:t>—Performs Multilevel Feedback Queue process scheduler.</w:t>
       </w:r>
     </w:p>
     <w:p>
@@ -3743,13 +3602,7 @@
         <w:fldChar w:fldCharType="end"/>
       </w:r>
       <w:r>
-        <w:t xml:space="preserve">—Performs </w:t>
-      </w:r>
-      <w:r>
-        <w:t>Lottery Scheduler</w:t>
-      </w:r>
-      <w:r>
-        <w:t>.</w:t>
+        <w:t>—Performs Lottery Scheduler.</w:t>
       </w:r>
     </w:p>
     <w:p>
@@ -3761,8 +3614,45 @@
         </w:numPr>
         <w:spacing w:after="0" w:line="480" w:lineRule="auto"/>
       </w:pPr>
+      <w:proofErr w:type="spellStart"/>
       <w:proofErr w:type="gramStart"/>
       <w:r>
+        <w:t>memorymethods</w:t>
+      </w:r>
+      <w:proofErr w:type="spellEnd"/>
+      <w:proofErr w:type="gramEnd"/>
+      <w:r>
+        <w:fldChar w:fldCharType="begin"/>
+      </w:r>
+      <w:r>
+        <w:instrText xml:space="preserve"> XE "</w:instrText>
+      </w:r>
+      <w:proofErr w:type="spellStart"/>
+      <w:r>
+        <w:instrText>memorymethods</w:instrText>
+      </w:r>
+      <w:proofErr w:type="spellEnd"/>
+      <w:r>
+        <w:instrText xml:space="preserve">" </w:instrText>
+      </w:r>
+      <w:r>
+        <w:fldChar w:fldCharType="end"/>
+      </w:r>
+      <w:r>
+        <w:t>—Simulates some basic memory allocation methods.</w:t>
+      </w:r>
+    </w:p>
+    <w:p>
+      <w:pPr>
+        <w:pStyle w:val="ListParagraph"/>
+        <w:numPr>
+          <w:ilvl w:val="0"/>
+          <w:numId w:val="2"/>
+        </w:numPr>
+        <w:spacing w:after="0" w:line="480" w:lineRule="auto"/>
+      </w:pPr>
+      <w:proofErr w:type="gramStart"/>
+      <w:r>
         <w:t>exit</w:t>
       </w:r>
       <w:proofErr w:type="gramEnd"/>
@@ -3792,32 +3682,32 @@
       <w:pPr>
         <w:pStyle w:val="Heading1"/>
       </w:pPr>
-      <w:bookmarkStart w:id="4" w:name="_Toc432854545"/>
+      <w:bookmarkStart w:id="3" w:name="_Toc433050908"/>
       <w:r>
         <w:lastRenderedPageBreak/>
         <w:t>Detailed Description of Each Command</w:t>
       </w:r>
+      <w:bookmarkEnd w:id="3"/>
+    </w:p>
+    <w:p>
+      <w:pPr>
+        <w:pStyle w:val="Subtitle"/>
+      </w:pPr>
+      <w:r>
+        <w:t>A more in-depth look at each command</w:t>
+      </w:r>
+    </w:p>
+    <w:p/>
+    <w:p>
+      <w:pPr>
+        <w:pStyle w:val="Heading2"/>
+      </w:pPr>
+      <w:bookmarkStart w:id="4" w:name="_Toc433050909"/>
+      <w:proofErr w:type="gramStart"/>
+      <w:r>
+        <w:t>version</w:t>
+      </w:r>
       <w:bookmarkEnd w:id="4"/>
-    </w:p>
-    <w:p>
-      <w:pPr>
-        <w:pStyle w:val="Subtitle"/>
-      </w:pPr>
-      <w:r>
-        <w:t>A more in-depth look at each command</w:t>
-      </w:r>
-    </w:p>
-    <w:p/>
-    <w:p>
-      <w:pPr>
-        <w:pStyle w:val="Heading2"/>
-      </w:pPr>
-      <w:bookmarkStart w:id="5" w:name="_Toc432854546"/>
-      <w:proofErr w:type="gramStart"/>
-      <w:r>
-        <w:t>version</w:t>
-      </w:r>
-      <w:bookmarkEnd w:id="5"/>
       <w:proofErr w:type="gramEnd"/>
       <w:r>
         <w:fldChar w:fldCharType="begin"/>
@@ -3972,12 +3862,12 @@
       <w:pPr>
         <w:pStyle w:val="Heading2"/>
       </w:pPr>
-      <w:bookmarkStart w:id="6" w:name="_Toc432854547"/>
+      <w:bookmarkStart w:id="5" w:name="_Toc433050910"/>
       <w:proofErr w:type="gramStart"/>
       <w:r>
         <w:t>displaydate</w:t>
       </w:r>
-      <w:bookmarkEnd w:id="6"/>
+      <w:bookmarkEnd w:id="5"/>
       <w:proofErr w:type="gramEnd"/>
       <w:r>
         <w:fldChar w:fldCharType="begin"/>
@@ -4166,14 +4056,14 @@
       <w:pPr>
         <w:pStyle w:val="Heading2"/>
       </w:pPr>
-      <w:bookmarkStart w:id="7" w:name="_Toc432854548"/>
+      <w:bookmarkStart w:id="6" w:name="_Toc433050911"/>
       <w:proofErr w:type="spellStart"/>
       <w:proofErr w:type="gramStart"/>
       <w:r>
         <w:lastRenderedPageBreak/>
         <w:t>setdate</w:t>
       </w:r>
-      <w:bookmarkEnd w:id="7"/>
+      <w:bookmarkEnd w:id="6"/>
       <w:proofErr w:type="spellEnd"/>
       <w:proofErr w:type="gramEnd"/>
       <w:r>
@@ -4519,12 +4409,12 @@
       <w:pPr>
         <w:pStyle w:val="Heading2"/>
       </w:pPr>
-      <w:bookmarkStart w:id="8" w:name="_Toc432854549"/>
+      <w:bookmarkStart w:id="7" w:name="_Toc433050912"/>
       <w:proofErr w:type="gramStart"/>
       <w:r>
         <w:t>restoredate</w:t>
       </w:r>
-      <w:bookmarkEnd w:id="8"/>
+      <w:bookmarkEnd w:id="7"/>
       <w:proofErr w:type="gramEnd"/>
       <w:r>
         <w:fldChar w:fldCharType="begin"/>
@@ -4684,12 +4574,12 @@
       <w:pPr>
         <w:pStyle w:val="Heading2"/>
       </w:pPr>
-      <w:bookmarkStart w:id="9" w:name="_Toc432854550"/>
+      <w:bookmarkStart w:id="8" w:name="_Toc433050913"/>
       <w:proofErr w:type="gramStart"/>
       <w:r>
         <w:t>directoryfiles</w:t>
       </w:r>
-      <w:bookmarkEnd w:id="9"/>
+      <w:bookmarkEnd w:id="8"/>
       <w:proofErr w:type="gramEnd"/>
       <w:r>
         <w:fldChar w:fldCharType="begin"/>
@@ -4890,13 +4780,13 @@
       <w:pPr>
         <w:pStyle w:val="Heading2"/>
       </w:pPr>
-      <w:bookmarkStart w:id="10" w:name="_Toc432854551"/>
+      <w:bookmarkStart w:id="9" w:name="_Toc433050914"/>
       <w:proofErr w:type="spellStart"/>
       <w:proofErr w:type="gramStart"/>
       <w:r>
         <w:t>createPCB</w:t>
       </w:r>
-      <w:bookmarkEnd w:id="10"/>
+      <w:bookmarkEnd w:id="9"/>
       <w:proofErr w:type="spellEnd"/>
       <w:proofErr w:type="gramEnd"/>
       <w:r>
@@ -5138,7 +5028,13 @@
               <w:fldChar w:fldCharType="end"/>
             </w:r>
             <w:r>
-              <w:t>” function is used when the user wants to create and setup a new PCB. By default the PCB will be set as ready and not suspended.</w:t>
+              <w:t xml:space="preserve">” </w:t>
+            </w:r>
+            <w:r>
+              <w:t xml:space="preserve">command </w:t>
+            </w:r>
+            <w:r>
+              <w:t>is used when the user wants to create and setup a new PCB. By default the PCB will be set as ready and not suspended.</w:t>
             </w:r>
           </w:p>
           <w:p/>
@@ -5318,14 +5214,14 @@
       <w:pPr>
         <w:pStyle w:val="Heading2"/>
       </w:pPr>
-      <w:bookmarkStart w:id="11" w:name="_Toc432854552"/>
+      <w:bookmarkStart w:id="10" w:name="_Toc433050915"/>
       <w:proofErr w:type="spellStart"/>
       <w:proofErr w:type="gramStart"/>
       <w:r>
         <w:lastRenderedPageBreak/>
         <w:t>deletePCB</w:t>
       </w:r>
-      <w:bookmarkEnd w:id="11"/>
+      <w:bookmarkEnd w:id="10"/>
       <w:proofErr w:type="spellEnd"/>
       <w:proofErr w:type="gramEnd"/>
       <w:r>
@@ -5447,7 +5343,13 @@
               <w:fldChar w:fldCharType="end"/>
             </w:r>
             <w:r>
-              <w:t>” function is used when the user wants to get rid of and delete a previously created PCB.</w:t>
+              <w:t xml:space="preserve">” </w:t>
+            </w:r>
+            <w:r>
+              <w:t xml:space="preserve">command </w:t>
+            </w:r>
+            <w:r>
+              <w:t>is used when the user wants to get rid of and delete a previously created PCB.</w:t>
             </w:r>
           </w:p>
           <w:p/>
@@ -5591,12 +5493,12 @@
       <w:pPr>
         <w:pStyle w:val="Heading2"/>
       </w:pPr>
-      <w:bookmarkStart w:id="12" w:name="_Toc432854553"/>
+      <w:bookmarkStart w:id="11" w:name="_Toc433050916"/>
       <w:proofErr w:type="gramStart"/>
       <w:r>
         <w:t>block</w:t>
       </w:r>
-      <w:bookmarkEnd w:id="12"/>
+      <w:bookmarkEnd w:id="11"/>
       <w:proofErr w:type="gramEnd"/>
       <w:r>
         <w:fldChar w:fldCharType="begin"/>
@@ -5712,7 +5614,13 @@
               <w:fldChar w:fldCharType="end"/>
             </w:r>
             <w:r>
-              <w:t xml:space="preserve">” function is used when the user wants to change the state of a PCB to </w:t>
+              <w:t xml:space="preserve">” </w:t>
+            </w:r>
+            <w:r>
+              <w:t xml:space="preserve">command </w:t>
+            </w:r>
+            <w:r>
+              <w:t xml:space="preserve">is used when the user wants to change the state of a PCB to </w:t>
             </w:r>
             <w:proofErr w:type="gramStart"/>
             <w:r>
@@ -5872,13 +5780,13 @@
       <w:pPr>
         <w:pStyle w:val="Heading2"/>
       </w:pPr>
-      <w:bookmarkStart w:id="13" w:name="_Toc432854554"/>
+      <w:bookmarkStart w:id="12" w:name="_Toc433050917"/>
       <w:proofErr w:type="gramStart"/>
       <w:r>
         <w:lastRenderedPageBreak/>
         <w:t>unblock</w:t>
       </w:r>
-      <w:bookmarkEnd w:id="13"/>
+      <w:bookmarkEnd w:id="12"/>
       <w:proofErr w:type="gramEnd"/>
       <w:r>
         <w:fldChar w:fldCharType="begin"/>
@@ -5994,7 +5902,13 @@
               <w:fldChar w:fldCharType="end"/>
             </w:r>
             <w:r>
-              <w:t xml:space="preserve">” function is used when the user wants to change the state of a PCB to </w:t>
+              <w:t xml:space="preserve">” </w:t>
+            </w:r>
+            <w:r>
+              <w:t xml:space="preserve">command </w:t>
+            </w:r>
+            <w:r>
+              <w:t xml:space="preserve">is used when the user wants to change the state of a PCB to </w:t>
             </w:r>
             <w:proofErr w:type="gramStart"/>
             <w:r>
@@ -6143,12 +6057,12 @@
       <w:pPr>
         <w:pStyle w:val="Heading2"/>
       </w:pPr>
-      <w:bookmarkStart w:id="14" w:name="_Toc432854555"/>
+      <w:bookmarkStart w:id="13" w:name="_Toc433050918"/>
       <w:proofErr w:type="gramStart"/>
       <w:r>
         <w:t>suspend</w:t>
       </w:r>
-      <w:bookmarkEnd w:id="14"/>
+      <w:bookmarkEnd w:id="13"/>
       <w:proofErr w:type="gramEnd"/>
       <w:r>
         <w:fldChar w:fldCharType="begin"/>
@@ -6264,7 +6178,13 @@
               <w:fldChar w:fldCharType="end"/>
             </w:r>
             <w:r>
-              <w:t xml:space="preserve">” function is used when the user wants to change the state of a PCB to </w:t>
+              <w:t xml:space="preserve">” </w:t>
+            </w:r>
+            <w:r>
+              <w:t xml:space="preserve">command </w:t>
+            </w:r>
+            <w:r>
+              <w:t xml:space="preserve">is used when the user wants to change the state of a PCB to </w:t>
             </w:r>
             <w:proofErr w:type="gramStart"/>
             <w:r>
@@ -6424,13 +6344,13 @@
       <w:pPr>
         <w:pStyle w:val="Heading2"/>
       </w:pPr>
-      <w:bookmarkStart w:id="15" w:name="_Toc432854556"/>
+      <w:bookmarkStart w:id="14" w:name="_Toc433050919"/>
       <w:proofErr w:type="gramStart"/>
       <w:r>
         <w:lastRenderedPageBreak/>
         <w:t>resume</w:t>
       </w:r>
-      <w:bookmarkEnd w:id="15"/>
+      <w:bookmarkEnd w:id="14"/>
       <w:proofErr w:type="gramEnd"/>
       <w:r>
         <w:fldChar w:fldCharType="begin"/>
@@ -6546,7 +6466,13 @@
               <w:fldChar w:fldCharType="end"/>
             </w:r>
             <w:r>
-              <w:t>” function is used when the user wants to change the state of a PCB to ready.</w:t>
+              <w:t xml:space="preserve">” </w:t>
+            </w:r>
+            <w:r>
+              <w:t xml:space="preserve">command </w:t>
+            </w:r>
+            <w:r>
+              <w:t>is used when the user wants to change the state of a PCB to ready.</w:t>
             </w:r>
           </w:p>
           <w:p/>
@@ -6687,13 +6613,13 @@
       <w:pPr>
         <w:pStyle w:val="Heading2"/>
       </w:pPr>
-      <w:bookmarkStart w:id="16" w:name="_Toc432854557"/>
+      <w:bookmarkStart w:id="15" w:name="_Toc433050920"/>
       <w:proofErr w:type="spellStart"/>
       <w:proofErr w:type="gramStart"/>
       <w:r>
         <w:t>setpriority</w:t>
       </w:r>
-      <w:bookmarkEnd w:id="16"/>
+      <w:bookmarkEnd w:id="15"/>
       <w:proofErr w:type="spellEnd"/>
       <w:proofErr w:type="gramEnd"/>
       <w:r>
@@ -6832,7 +6758,13 @@
               <w:fldChar w:fldCharType="end"/>
             </w:r>
             <w:r>
-              <w:t>” function is used when the user wants to change the priority of a PCB.</w:t>
+              <w:t xml:space="preserve">” </w:t>
+            </w:r>
+            <w:r>
+              <w:t xml:space="preserve">command </w:t>
+            </w:r>
+            <w:r>
+              <w:t>is used when the user wants to change the priority of a PCB.</w:t>
             </w:r>
           </w:p>
           <w:p/>
@@ -7016,14 +6948,14 @@
       <w:pPr>
         <w:pStyle w:val="Heading2"/>
       </w:pPr>
-      <w:bookmarkStart w:id="17" w:name="_Toc432854558"/>
+      <w:bookmarkStart w:id="16" w:name="_Toc433050921"/>
       <w:proofErr w:type="spellStart"/>
       <w:proofErr w:type="gramStart"/>
       <w:r>
         <w:lastRenderedPageBreak/>
         <w:t>showpcb</w:t>
       </w:r>
-      <w:bookmarkEnd w:id="17"/>
+      <w:bookmarkEnd w:id="16"/>
       <w:proofErr w:type="spellEnd"/>
       <w:proofErr w:type="gramEnd"/>
       <w:r>
@@ -7145,7 +7077,13 @@
               <w:fldChar w:fldCharType="end"/>
             </w:r>
             <w:r>
-              <w:t>” function is used when the user wants to see the attributes/information of a PCB.</w:t>
+              <w:t xml:space="preserve">” </w:t>
+            </w:r>
+            <w:r>
+              <w:t xml:space="preserve">command </w:t>
+            </w:r>
+            <w:r>
+              <w:t>is used when the user wants to see the attributes/information of a PCB.</w:t>
             </w:r>
           </w:p>
           <w:p/>
@@ -7286,13 +7224,13 @@
       <w:pPr>
         <w:pStyle w:val="Heading2"/>
       </w:pPr>
-      <w:bookmarkStart w:id="18" w:name="_Toc432854559"/>
+      <w:bookmarkStart w:id="17" w:name="_Toc433050922"/>
       <w:proofErr w:type="spellStart"/>
       <w:proofErr w:type="gramStart"/>
       <w:r>
         <w:t>showall</w:t>
       </w:r>
-      <w:bookmarkEnd w:id="18"/>
+      <w:bookmarkEnd w:id="17"/>
       <w:proofErr w:type="spellEnd"/>
       <w:proofErr w:type="gramEnd"/>
       <w:r>
@@ -7377,7 +7315,13 @@
               <w:fldChar w:fldCharType="end"/>
             </w:r>
             <w:r>
-              <w:t>” function is used when the user wants to see some of the attributes/information of all PCBs.</w:t>
+              <w:t xml:space="preserve">” </w:t>
+            </w:r>
+            <w:r>
+              <w:t xml:space="preserve">command </w:t>
+            </w:r>
+            <w:r>
+              <w:t>is used when the user wants to see some of the attributes/information of all PCBs.</w:t>
             </w:r>
           </w:p>
           <w:p/>
@@ -7539,14 +7483,14 @@
       <w:pPr>
         <w:pStyle w:val="Heading2"/>
       </w:pPr>
-      <w:bookmarkStart w:id="19" w:name="_Toc432854560"/>
+      <w:bookmarkStart w:id="18" w:name="_Toc433050923"/>
       <w:proofErr w:type="spellStart"/>
       <w:proofErr w:type="gramStart"/>
       <w:r>
         <w:lastRenderedPageBreak/>
         <w:t>showready</w:t>
       </w:r>
-      <w:bookmarkEnd w:id="19"/>
+      <w:bookmarkEnd w:id="18"/>
       <w:proofErr w:type="spellEnd"/>
       <w:proofErr w:type="gramEnd"/>
       <w:r>
@@ -7634,7 +7578,13 @@
               <w:fldChar w:fldCharType="end"/>
             </w:r>
             <w:r>
-              <w:t>” function is used when the user wants to see some of the attributes/information of all PCBs</w:t>
+              <w:t xml:space="preserve">” </w:t>
+            </w:r>
+            <w:r>
+              <w:t xml:space="preserve">command </w:t>
+            </w:r>
+            <w:r>
+              <w:t>is used when the user wants to see some of the attributes/information of all PCBs</w:t>
             </w:r>
             <w:r>
               <w:t xml:space="preserve"> in the ready state</w:t>
@@ -7791,13 +7741,13 @@
       <w:pPr>
         <w:pStyle w:val="Heading2"/>
       </w:pPr>
-      <w:bookmarkStart w:id="20" w:name="_Toc432854561"/>
+      <w:bookmarkStart w:id="19" w:name="_Toc433050924"/>
       <w:proofErr w:type="spellStart"/>
       <w:proofErr w:type="gramStart"/>
       <w:r>
         <w:t>showblocked</w:t>
       </w:r>
-      <w:bookmarkEnd w:id="20"/>
+      <w:bookmarkEnd w:id="19"/>
       <w:proofErr w:type="spellEnd"/>
       <w:proofErr w:type="gramEnd"/>
       <w:r>
@@ -7882,7 +7832,13 @@
               <w:fldChar w:fldCharType="end"/>
             </w:r>
             <w:r>
-              <w:t>” function is used when the user wants to see some of the attributes/information of all PCBs</w:t>
+              <w:t xml:space="preserve">” </w:t>
+            </w:r>
+            <w:r>
+              <w:t xml:space="preserve">command </w:t>
+            </w:r>
+            <w:r>
+              <w:t>is used when the user wants to see some of the attributes/information of all PCBs</w:t>
             </w:r>
             <w:r>
               <w:t xml:space="preserve"> in the blocked state</w:t>
@@ -8044,14 +8000,14 @@
       <w:pPr>
         <w:pStyle w:val="Heading2"/>
       </w:pPr>
-      <w:bookmarkStart w:id="21" w:name="_Toc432854562"/>
+      <w:bookmarkStart w:id="20" w:name="_Toc433050925"/>
       <w:proofErr w:type="spellStart"/>
       <w:proofErr w:type="gramStart"/>
       <w:r>
         <w:lastRenderedPageBreak/>
         <w:t>sjf</w:t>
       </w:r>
-      <w:bookmarkEnd w:id="21"/>
+      <w:bookmarkEnd w:id="20"/>
       <w:proofErr w:type="spellEnd"/>
       <w:proofErr w:type="gramEnd"/>
       <w:r>
@@ -8111,34 +8067,16 @@
               <w:rPr>
                 <w:i/>
               </w:rPr>
-              <w:t xml:space="preserve">For entering the </w:t>
+              <w:t>For entering the file name</w:t>
             </w:r>
             <w:r>
               <w:rPr>
                 <w:i/>
               </w:rPr>
-              <w:t xml:space="preserve">file </w:t>
-            </w:r>
-            <w:r>
-              <w:rPr>
-                <w:i/>
-              </w:rPr>
-              <w:t>name</w:t>
-            </w:r>
-            <w:r>
-              <w:rPr>
-                <w:i/>
-              </w:rPr>
               <w:t>:</w:t>
             </w:r>
             <w:r>
-              <w:t xml:space="preserve"> The name must match that of an existing </w:t>
-            </w:r>
-            <w:r>
-              <w:t>file in the working directory</w:t>
-            </w:r>
-            <w:r>
-              <w:t xml:space="preserve">. </w:t>
+              <w:t xml:space="preserve"> The name must match that of an existing file in the working directory. </w:t>
             </w:r>
           </w:p>
         </w:tc>
@@ -8191,13 +8129,13 @@
               <w:fldChar w:fldCharType="end"/>
             </w:r>
             <w:r>
-              <w:t>” function is used when the user wants to s</w:t>
-            </w:r>
-            <w:r>
-              <w:t>imulate the Shortest Job First process scheduler</w:t>
-            </w:r>
-            <w:r>
-              <w:t>.</w:t>
+              <w:t xml:space="preserve">” </w:t>
+            </w:r>
+            <w:r>
+              <w:t xml:space="preserve">command </w:t>
+            </w:r>
+            <w:r>
+              <w:t>is used when the user wants to simulate the Shortest Job First process scheduler.</w:t>
             </w:r>
           </w:p>
         </w:tc>
@@ -8297,19 +8235,7 @@
           </w:tcPr>
           <w:p>
             <w:r>
-              <w:t xml:space="preserve">There </w:t>
-            </w:r>
-            <w:r>
-              <w:t>are 2</w:t>
-            </w:r>
-            <w:r>
-              <w:t xml:space="preserve"> error</w:t>
-            </w:r>
-            <w:r>
-              <w:t>s</w:t>
-            </w:r>
-            <w:r>
-              <w:t xml:space="preserve"> that could be displayed during this command:</w:t>
+              <w:t>There are 2 errors that could be displayed during this command:</w:t>
             </w:r>
           </w:p>
           <w:p>
@@ -8353,13 +8279,13 @@
       <w:pPr>
         <w:pStyle w:val="Heading2"/>
       </w:pPr>
-      <w:bookmarkStart w:id="22" w:name="_Toc432854563"/>
+      <w:bookmarkStart w:id="21" w:name="_Toc433050926"/>
       <w:proofErr w:type="spellStart"/>
       <w:proofErr w:type="gramStart"/>
       <w:r>
         <w:t>fifo</w:t>
       </w:r>
-      <w:bookmarkEnd w:id="22"/>
+      <w:bookmarkEnd w:id="21"/>
       <w:proofErr w:type="spellEnd"/>
       <w:proofErr w:type="gramEnd"/>
       <w:r>
@@ -8481,13 +8407,13 @@
               <w:fldChar w:fldCharType="end"/>
             </w:r>
             <w:r>
-              <w:t xml:space="preserve">” function is used when the user wants to simulate the </w:t>
-            </w:r>
-            <w:r>
-              <w:t xml:space="preserve">First In First Out </w:t>
-            </w:r>
-            <w:r>
-              <w:t>process scheduler.</w:t>
+              <w:t xml:space="preserve">” </w:t>
+            </w:r>
+            <w:r>
+              <w:t>command</w:t>
+            </w:r>
+            <w:r>
+              <w:t xml:space="preserve"> is used when the user wants to simulate the First In First Out process scheduler.</w:t>
             </w:r>
           </w:p>
         </w:tc>
@@ -8624,17 +8550,14 @@
       <w:pPr>
         <w:pStyle w:val="Heading2"/>
       </w:pPr>
-      <w:bookmarkStart w:id="23" w:name="_Toc432854564"/>
+      <w:bookmarkStart w:id="22" w:name="_Toc433050927"/>
       <w:proofErr w:type="spellStart"/>
       <w:proofErr w:type="gramStart"/>
       <w:r>
         <w:lastRenderedPageBreak/>
-        <w:t>stc</w:t>
-      </w:r>
-      <w:r>
-        <w:t>f</w:t>
-      </w:r>
-      <w:bookmarkEnd w:id="23"/>
+        <w:t>stcf</w:t>
+      </w:r>
+      <w:bookmarkEnd w:id="22"/>
       <w:proofErr w:type="spellEnd"/>
       <w:proofErr w:type="gramEnd"/>
       <w:r>
@@ -8737,13 +8660,7 @@
             </w:r>
             <w:proofErr w:type="spellStart"/>
             <w:r>
-              <w:t>s</w:t>
-            </w:r>
-            <w:r>
-              <w:t>tc</w:t>
-            </w:r>
-            <w:r>
-              <w:t>f</w:t>
+              <w:t>stcf</w:t>
             </w:r>
             <w:proofErr w:type="spellEnd"/>
             <w:r>
@@ -8762,13 +8679,13 @@
               <w:fldChar w:fldCharType="end"/>
             </w:r>
             <w:r>
-              <w:t>” function is used when the user wants to s</w:t>
-            </w:r>
-            <w:r>
-              <w:t>imulate the Shortest Time to Completion</w:t>
-            </w:r>
-            <w:r>
-              <w:t xml:space="preserve"> First process scheduler.</w:t>
+              <w:t xml:space="preserve">” </w:t>
+            </w:r>
+            <w:r>
+              <w:t>command</w:t>
+            </w:r>
+            <w:r>
+              <w:t xml:space="preserve"> is used when the user wants to simulate the Shortest Time to Completion First process scheduler.</w:t>
             </w:r>
           </w:p>
         </w:tc>
@@ -8912,13 +8829,13 @@
       <w:pPr>
         <w:pStyle w:val="Heading2"/>
       </w:pPr>
-      <w:bookmarkStart w:id="24" w:name="_Toc432854565"/>
+      <w:bookmarkStart w:id="23" w:name="_Toc433050928"/>
       <w:proofErr w:type="spellStart"/>
       <w:proofErr w:type="gramStart"/>
       <w:r>
         <w:t>fpps</w:t>
       </w:r>
-      <w:bookmarkEnd w:id="24"/>
+      <w:bookmarkEnd w:id="23"/>
       <w:proofErr w:type="spellEnd"/>
       <w:proofErr w:type="gramEnd"/>
       <w:r>
@@ -9040,13 +8957,13 @@
               <w:fldChar w:fldCharType="end"/>
             </w:r>
             <w:r>
-              <w:t>” function is used when the user wants to simulate the Fi</w:t>
-            </w:r>
-            <w:r>
-              <w:t>xed Priority Pre-Emptive Scheduler</w:t>
-            </w:r>
-            <w:r>
-              <w:t>.</w:t>
+              <w:t xml:space="preserve">” </w:t>
+            </w:r>
+            <w:r>
+              <w:t>command</w:t>
+            </w:r>
+            <w:r>
+              <w:t xml:space="preserve"> is used when the user wants to simulate the Fixed Priority Pre-Emptive Scheduler.</w:t>
             </w:r>
           </w:p>
         </w:tc>
@@ -9183,14 +9100,14 @@
       <w:pPr>
         <w:pStyle w:val="Heading2"/>
       </w:pPr>
-      <w:bookmarkStart w:id="25" w:name="_Toc432854566"/>
+      <w:bookmarkStart w:id="24" w:name="_Toc433050929"/>
       <w:proofErr w:type="spellStart"/>
       <w:proofErr w:type="gramStart"/>
       <w:r>
         <w:lastRenderedPageBreak/>
         <w:t>rr</w:t>
       </w:r>
-      <w:bookmarkEnd w:id="25"/>
+      <w:bookmarkEnd w:id="24"/>
       <w:proofErr w:type="spellEnd"/>
       <w:proofErr w:type="gramEnd"/>
       <w:r>
@@ -9323,7 +9240,13 @@
               <w:fldChar w:fldCharType="end"/>
             </w:r>
             <w:r>
-              <w:t xml:space="preserve">” function is used when the user wants to simulate the </w:t>
+              <w:t xml:space="preserve">” </w:t>
+            </w:r>
+            <w:r>
+              <w:t>command</w:t>
+            </w:r>
+            <w:r>
+              <w:t xml:space="preserve"> is used when the user wants to simulate the </w:t>
             </w:r>
             <w:r>
               <w:t>Round Robin s</w:t>
@@ -9498,14 +9421,14 @@
       <w:pPr>
         <w:pStyle w:val="Heading2"/>
       </w:pPr>
-      <w:bookmarkStart w:id="26" w:name="_Toc432854567"/>
+      <w:bookmarkStart w:id="25" w:name="_Toc433050930"/>
       <w:proofErr w:type="spellStart"/>
       <w:proofErr w:type="gramStart"/>
       <w:r>
         <w:lastRenderedPageBreak/>
         <w:t>mlfq</w:t>
       </w:r>
-      <w:bookmarkEnd w:id="26"/>
+      <w:bookmarkEnd w:id="25"/>
       <w:proofErr w:type="spellEnd"/>
       <w:proofErr w:type="gramEnd"/>
       <w:r>
@@ -9582,19 +9505,7 @@
               <w:rPr>
                 <w:i/>
               </w:rPr>
-              <w:t>For entering the time slice</w:t>
-            </w:r>
-            <w:r>
-              <w:rPr>
-                <w:i/>
-              </w:rPr>
-              <w:t>(s)</w:t>
-            </w:r>
-            <w:r>
-              <w:rPr>
-                <w:i/>
-              </w:rPr>
-              <w:t xml:space="preserve"> duration: </w:t>
+              <w:t xml:space="preserve">For entering the time slice(s) duration: </w:t>
             </w:r>
             <w:r>
               <w:t>The number must be an integer within the acceptable range displayed.</w:t>
@@ -9642,7 +9553,7 @@
             </w:r>
             <w:proofErr w:type="spellStart"/>
             <w:r>
-              <w:t>rr</w:t>
+              <w:t>mlfq</w:t>
             </w:r>
             <w:proofErr w:type="spellEnd"/>
             <w:r>
@@ -9661,7 +9572,19 @@
               <w:fldChar w:fldCharType="end"/>
             </w:r>
             <w:r>
-              <w:t>” function is used when the user wants to simulate the Round Robin scheduler.</w:t>
+              <w:t xml:space="preserve">” </w:t>
+            </w:r>
+            <w:r>
+              <w:t>command</w:t>
+            </w:r>
+            <w:r>
+              <w:t xml:space="preserve"> is used when the user wants to simulate the </w:t>
+            </w:r>
+            <w:r>
+              <w:t>Multilevel Feedback Queue</w:t>
+            </w:r>
+            <w:r>
+              <w:t xml:space="preserve"> scheduler.</w:t>
             </w:r>
           </w:p>
         </w:tc>
@@ -9793,16 +9716,7 @@
           </w:p>
           <w:p>
             <w:r>
-              <w:t>These errors let the user know that either the entered filename is invalid/incorrect, that the file is already open, or that the number input for the time slice</w:t>
-            </w:r>
-            <w:r>
-              <w:t>/number of priorities</w:t>
-            </w:r>
-            <w:r>
-              <w:t xml:space="preserve"> was invalid</w:t>
-            </w:r>
-            <w:r>
-              <w:t>.</w:t>
+              <w:t>These errors let the user know that either the entered filename is invalid/incorrect, that the file is already open, or that the number input for the time slice/number of priorities was invalid.</w:t>
             </w:r>
           </w:p>
         </w:tc>
@@ -9818,13 +9732,13 @@
       <w:pPr>
         <w:pStyle w:val="Heading2"/>
       </w:pPr>
-      <w:bookmarkStart w:id="27" w:name="_Toc432854568"/>
+      <w:bookmarkStart w:id="26" w:name="_Toc433050931"/>
       <w:proofErr w:type="gramStart"/>
       <w:r>
         <w:lastRenderedPageBreak/>
         <w:t>ls</w:t>
       </w:r>
-      <w:bookmarkEnd w:id="27"/>
+      <w:bookmarkEnd w:id="26"/>
       <w:proofErr w:type="gramEnd"/>
       <w:r>
         <w:fldChar w:fldCharType="begin"/>
@@ -9944,13 +9858,8 @@
           </w:tcPr>
           <w:p>
             <w:r>
-              <w:t>The “</w:t>
-            </w:r>
-            <w:proofErr w:type="spellStart"/>
-            <w:r>
-              <w:t>rr</w:t>
-            </w:r>
-            <w:proofErr w:type="spellEnd"/>
+              <w:t>The “ls</w:t>
+            </w:r>
             <w:r>
               <w:fldChar w:fldCharType="begin"/>
             </w:r>
@@ -9967,7 +9876,19 @@
               <w:fldChar w:fldCharType="end"/>
             </w:r>
             <w:r>
-              <w:t>” function is used when the user wants to simulate the Round Robin scheduler.</w:t>
+              <w:t xml:space="preserve">” </w:t>
+            </w:r>
+            <w:r>
+              <w:t>command</w:t>
+            </w:r>
+            <w:r>
+              <w:t xml:space="preserve"> is used when the user wants to simulate the </w:t>
+            </w:r>
+            <w:r>
+              <w:t xml:space="preserve">Lottery </w:t>
+            </w:r>
+            <w:r>
+              <w:t>scheduler.</w:t>
             </w:r>
           </w:p>
         </w:tc>
@@ -10099,22 +10020,189 @@
           </w:p>
           <w:p>
             <w:r>
-              <w:t>These errors let the user know that either the entered filename is invalid/incorrect, that the file is already open, or that the number input for the time slice</w:t>
-            </w:r>
-            <w:r>
-              <w:t>/number of tickets</w:t>
-            </w:r>
-            <w:r>
-              <w:t xml:space="preserve"> was invalid</w:t>
-            </w:r>
-            <w:r>
-              <w:t>.</w:t>
+              <w:t>These errors let the user know that either the entered filename is invalid/incorrect, that the file is already open, or that the number input for the time slice/number of tickets was invalid.</w:t>
             </w:r>
           </w:p>
         </w:tc>
       </w:tr>
     </w:tbl>
     <w:p>
+      <w:pPr>
+        <w:pBdr>
+          <w:bottom w:val="single" w:sz="6" w:space="1" w:color="auto"/>
+        </w:pBdr>
+      </w:pPr>
+    </w:p>
+    <w:p>
+      <w:pPr>
+        <w:pStyle w:val="Heading2"/>
+      </w:pPr>
+      <w:bookmarkStart w:id="27" w:name="_Toc433050932"/>
+      <w:proofErr w:type="spellStart"/>
+      <w:proofErr w:type="gramStart"/>
+      <w:r>
+        <w:t>memorymethods</w:t>
+      </w:r>
+      <w:bookmarkEnd w:id="27"/>
+      <w:proofErr w:type="spellEnd"/>
+      <w:proofErr w:type="gramEnd"/>
+      <w:r>
+        <w:fldChar w:fldCharType="begin"/>
+      </w:r>
+      <w:r>
+        <w:instrText xml:space="preserve"> XE "</w:instrText>
+      </w:r>
+      <w:r>
+        <w:instrText>setdate</w:instrText>
+      </w:r>
+      <w:r>
+        <w:instrText xml:space="preserve">" </w:instrText>
+      </w:r>
+      <w:r>
+        <w:fldChar w:fldCharType="end"/>
+      </w:r>
+    </w:p>
+    <w:tbl>
+      <w:tblPr>
+        <w:tblStyle w:val="TableGrid"/>
+        <w:tblW w:w="0" w:type="auto"/>
+        <w:tblBorders>
+          <w:top w:val="none" w:sz="0" w:space="0" w:color="auto"/>
+          <w:left w:val="none" w:sz="0" w:space="0" w:color="auto"/>
+          <w:bottom w:val="none" w:sz="0" w:space="0" w:color="auto"/>
+          <w:right w:val="none" w:sz="0" w:space="0" w:color="auto"/>
+          <w:insideH w:val="none" w:sz="0" w:space="0" w:color="auto"/>
+          <w:insideV w:val="none" w:sz="0" w:space="0" w:color="auto"/>
+        </w:tblBorders>
+        <w:tblLook w:val="04A0" w:firstRow="1" w:lastRow="0" w:firstColumn="1" w:lastColumn="0" w:noHBand="0" w:noVBand="1"/>
+      </w:tblPr>
+      <w:tblGrid>
+        <w:gridCol w:w="1705"/>
+        <w:gridCol w:w="7645"/>
+      </w:tblGrid>
+      <w:tr>
+        <w:tc>
+          <w:tcPr>
+            <w:tcW w:w="1705" w:type="dxa"/>
+          </w:tcPr>
+          <w:p>
+            <w:pPr>
+              <w:rPr>
+                <w:rStyle w:val="SubtleEmphasis"/>
+              </w:rPr>
+            </w:pPr>
+            <w:r>
+              <w:rPr>
+                <w:rStyle w:val="SubtleEmphasis"/>
+              </w:rPr>
+              <w:t>Use</w:t>
+            </w:r>
+          </w:p>
+        </w:tc>
+        <w:tc>
+          <w:tcPr>
+            <w:tcW w:w="7645" w:type="dxa"/>
+          </w:tcPr>
+          <w:p>
+            <w:r>
+              <w:t>The “</w:t>
+            </w:r>
+            <w:proofErr w:type="spellStart"/>
+            <w:r>
+              <w:t>memorymethods</w:t>
+            </w:r>
+            <w:proofErr w:type="spellEnd"/>
+            <w:r>
+              <w:fldChar w:fldCharType="begin"/>
+            </w:r>
+            <w:r>
+              <w:instrText xml:space="preserve"> XE "</w:instrText>
+            </w:r>
+            <w:r>
+              <w:instrText>showpcb</w:instrText>
+            </w:r>
+            <w:r>
+              <w:instrText xml:space="preserve">" </w:instrText>
+            </w:r>
+            <w:r>
+              <w:fldChar w:fldCharType="end"/>
+            </w:r>
+            <w:r>
+              <w:t>” command is used when the user wants to simulate four of the more basic memory allocation methods: first fit, best fit, worst fit, and next fit.</w:t>
+            </w:r>
+          </w:p>
+        </w:tc>
+      </w:tr>
+      <w:tr>
+        <w:tc>
+          <w:tcPr>
+            <w:tcW w:w="1705" w:type="dxa"/>
+          </w:tcPr>
+          <w:p>
+            <w:r>
+              <w:rPr>
+                <w:rStyle w:val="SubtleEmphasis"/>
+              </w:rPr>
+              <w:t>Example</w:t>
+            </w:r>
+          </w:p>
+        </w:tc>
+        <w:tc>
+          <w:tcPr>
+            <w:tcW w:w="7645" w:type="dxa"/>
+          </w:tcPr>
+          <w:p>
+            <w:r>
+              <w:rPr>
+                <w:noProof/>
+              </w:rPr>
+              <w:drawing>
+                <wp:inline distT="0" distB="0" distL="0" distR="0" wp14:anchorId="4B6719BC" wp14:editId="4D5315F7">
+                  <wp:extent cx="2804160" cy="1096830"/>
+                  <wp:effectExtent l="0" t="0" r="0" b="8255"/>
+                  <wp:docPr id="27" name="Picture 27"/>
+                  <wp:cNvGraphicFramePr>
+                    <a:graphicFrameLocks xmlns:a="http://schemas.openxmlformats.org/drawingml/2006/main" noChangeAspect="1"/>
+                  </wp:cNvGraphicFramePr>
+                  <a:graphic xmlns:a="http://schemas.openxmlformats.org/drawingml/2006/main">
+                    <a:graphicData uri="http://schemas.openxmlformats.org/drawingml/2006/picture">
+                      <pic:pic xmlns:pic="http://schemas.openxmlformats.org/drawingml/2006/picture">
+                        <pic:nvPicPr>
+                          <pic:cNvPr id="4" name="setDateExample.JPG"/>
+                          <pic:cNvPicPr/>
+                        </pic:nvPicPr>
+                        <pic:blipFill>
+                          <a:blip r:embed="rId30">
+                            <a:extLst>
+                              <a:ext uri="{28A0092B-C50C-407E-A947-70E740481C1C}">
+                                <a14:useLocalDpi xmlns:a14="http://schemas.microsoft.com/office/drawing/2010/main" val="0"/>
+                              </a:ext>
+                            </a:extLst>
+                          </a:blip>
+                          <a:stretch>
+                            <a:fillRect/>
+                          </a:stretch>
+                        </pic:blipFill>
+                        <pic:spPr>
+                          <a:xfrm>
+                            <a:off x="0" y="0"/>
+                            <a:ext cx="2826207" cy="1105453"/>
+                          </a:xfrm>
+                          <a:prstGeom prst="rect">
+                            <a:avLst/>
+                          </a:prstGeom>
+                        </pic:spPr>
+                      </pic:pic>
+                    </a:graphicData>
+                  </a:graphic>
+                </wp:inline>
+              </w:drawing>
+            </w:r>
+          </w:p>
+        </w:tc>
+      </w:tr>
+    </w:tbl>
+    <w:p>
       <w:r>
         <w:br w:type="page"/>
       </w:r>
@@ -10123,7 +10211,7 @@
       <w:pPr>
         <w:pStyle w:val="Heading2"/>
       </w:pPr>
-      <w:bookmarkStart w:id="28" w:name="_Toc432854569"/>
+      <w:bookmarkStart w:id="28" w:name="_Toc433050933"/>
       <w:proofErr w:type="gramStart"/>
       <w:r>
         <w:lastRenderedPageBreak/>
@@ -10248,7 +10336,7 @@
                           <pic:cNvPicPr/>
                         </pic:nvPicPr>
                         <pic:blipFill>
-                          <a:blip r:embed="rId30">
+                          <a:blip r:embed="rId31">
                             <a:extLst>
                               <a:ext uri="{28A0092B-C50C-407E-A947-70E740481C1C}">
                                 <a14:useLocalDpi xmlns:a14="http://schemas.microsoft.com/office/drawing/2010/main" val="0"/>
@@ -10305,7 +10393,7 @@
       <w:pPr>
         <w:pStyle w:val="Heading2"/>
       </w:pPr>
-      <w:bookmarkStart w:id="29" w:name="_Toc432854570"/>
+      <w:bookmarkStart w:id="29" w:name="_Toc433050934"/>
       <w:proofErr w:type="gramStart"/>
       <w:r>
         <w:t>exit</w:t>
@@ -10432,7 +10520,7 @@
                           <pic:cNvPicPr/>
                         </pic:nvPicPr>
                         <pic:blipFill>
-                          <a:blip r:embed="rId31">
+                          <a:blip r:embed="rId32">
                             <a:extLst>
                               <a:ext uri="{28A0092B-C50C-407E-A947-70E740481C1C}">
                                 <a14:useLocalDpi xmlns:a14="http://schemas.microsoft.com/office/drawing/2010/main" val="0"/>
@@ -10481,7 +10569,7 @@
                           <pic:cNvPicPr/>
                         </pic:nvPicPr>
                         <pic:blipFill>
-                          <a:blip r:embed="rId32">
+                          <a:blip r:embed="rId33">
                             <a:extLst>
                               <a:ext uri="{28A0092B-C50C-407E-A947-70E740481C1C}">
                                 <a14:useLocalDpi xmlns:a14="http://schemas.microsoft.com/office/drawing/2010/main" val="0"/>
@@ -10572,7 +10660,7 @@
       <w:pPr>
         <w:pStyle w:val="Heading1"/>
       </w:pPr>
-      <w:bookmarkStart w:id="30" w:name="_Toc432854571"/>
+      <w:bookmarkStart w:id="30" w:name="_Toc433050935"/>
       <w:r>
         <w:lastRenderedPageBreak/>
         <w:t>Possible Errors</w:t>
@@ -11032,7 +11120,7 @@
       <w:pPr>
         <w:pStyle w:val="Heading1"/>
       </w:pPr>
-      <w:bookmarkStart w:id="31" w:name="_Toc432854572"/>
+      <w:bookmarkStart w:id="31" w:name="_Toc433050936"/>
       <w:r>
         <w:lastRenderedPageBreak/>
         <w:t>Possible Errors (contd.)</w:t>
@@ -11549,35 +11637,31 @@
             <w:r>
               <w:instrText xml:space="preserve"> XE "</w:instrText>
             </w:r>
+            <w:r>
+              <w:instrText>mlfq</w:instrText>
+            </w:r>
+            <w:r>
+              <w:instrText xml:space="preserve">" </w:instrText>
+            </w:r>
+            <w:r>
+              <w:fldChar w:fldCharType="end"/>
+            </w:r>
+          </w:p>
+          <w:p>
             <w:proofErr w:type="spellStart"/>
             <w:r>
-              <w:instrText>mlfq</w:instrText>
+              <w:t>rr</w:t>
             </w:r>
             <w:proofErr w:type="spellEnd"/>
             <w:r>
-              <w:instrText xml:space="preserve">" </w:instrText>
-            </w:r>
-            <w:r>
-              <w:fldChar w:fldCharType="end"/>
-            </w:r>
-          </w:p>
-          <w:p>
-            <w:proofErr w:type="spellStart"/>
-            <w:r>
-              <w:t>rr</w:t>
-            </w:r>
-            <w:proofErr w:type="spellEnd"/>
-            <w:r>
               <w:fldChar w:fldCharType="begin"/>
             </w:r>
             <w:r>
               <w:instrText xml:space="preserve"> XE "</w:instrText>
             </w:r>
-            <w:proofErr w:type="spellStart"/>
             <w:r>
               <w:instrText>rr</w:instrText>
             </w:r>
-            <w:proofErr w:type="spellEnd"/>
             <w:r>
               <w:instrText xml:space="preserve">" </w:instrText>
             </w:r>
@@ -11620,12 +11704,32 @@
             <w:r>
               <w:instrText xml:space="preserve"> XE "</w:instrText>
             </w:r>
+            <w:r>
+              <w:instrText>sjf</w:instrText>
+            </w:r>
+            <w:r>
+              <w:instrText xml:space="preserve">" </w:instrText>
+            </w:r>
+            <w:r>
+              <w:fldChar w:fldCharType="end"/>
+            </w:r>
+          </w:p>
+          <w:p>
             <w:proofErr w:type="spellStart"/>
             <w:r>
-              <w:instrText>sjf</w:instrText>
+              <w:t>fifo</w:t>
             </w:r>
             <w:proofErr w:type="spellEnd"/>
             <w:r>
+              <w:fldChar w:fldCharType="begin"/>
+            </w:r>
+            <w:r>
+              <w:instrText xml:space="preserve"> XE "</w:instrText>
+            </w:r>
+            <w:r>
+              <w:instrText>fifo</w:instrText>
+            </w:r>
+            <w:r>
               <w:instrText xml:space="preserve">" </w:instrText>
             </w:r>
             <w:r>
@@ -11635,7 +11739,7 @@
           <w:p>
             <w:proofErr w:type="spellStart"/>
             <w:r>
-              <w:t>fifo</w:t>
+              <w:t>stcf</w:t>
             </w:r>
             <w:proofErr w:type="spellEnd"/>
             <w:r>
@@ -11644,12 +11748,32 @@
             <w:r>
               <w:instrText xml:space="preserve"> XE "</w:instrText>
             </w:r>
+            <w:r>
+              <w:instrText>stcf</w:instrText>
+            </w:r>
+            <w:r>
+              <w:instrText xml:space="preserve">" </w:instrText>
+            </w:r>
+            <w:r>
+              <w:fldChar w:fldCharType="end"/>
+            </w:r>
+          </w:p>
+          <w:p>
             <w:proofErr w:type="spellStart"/>
             <w:r>
-              <w:instrText>fifo</w:instrText>
+              <w:t>fpps</w:t>
             </w:r>
             <w:proofErr w:type="spellEnd"/>
             <w:r>
+              <w:fldChar w:fldCharType="begin"/>
+            </w:r>
+            <w:r>
+              <w:instrText xml:space="preserve"> XE "</w:instrText>
+            </w:r>
+            <w:r>
+              <w:instrText>fpps</w:instrText>
+            </w:r>
+            <w:r>
               <w:instrText xml:space="preserve">" </w:instrText>
             </w:r>
             <w:r>
@@ -11659,7 +11783,7 @@
           <w:p>
             <w:proofErr w:type="spellStart"/>
             <w:r>
-              <w:t>stcf</w:t>
+              <w:t>rr</w:t>
             </w:r>
             <w:proofErr w:type="spellEnd"/>
             <w:r>
@@ -11668,83 +11792,31 @@
             <w:r>
               <w:instrText xml:space="preserve"> XE "</w:instrText>
             </w:r>
+            <w:r>
+              <w:instrText>rr</w:instrText>
+            </w:r>
+            <w:r>
+              <w:instrText xml:space="preserve">" </w:instrText>
+            </w:r>
+            <w:r>
+              <w:fldChar w:fldCharType="end"/>
+            </w:r>
+          </w:p>
+          <w:p>
             <w:proofErr w:type="spellStart"/>
             <w:r>
-              <w:instrText>stcf</w:instrText>
+              <w:t>mlfq</w:t>
             </w:r>
             <w:proofErr w:type="spellEnd"/>
             <w:r>
-              <w:instrText xml:space="preserve">" </w:instrText>
-            </w:r>
-            <w:r>
-              <w:fldChar w:fldCharType="end"/>
-            </w:r>
-          </w:p>
-          <w:p>
-            <w:proofErr w:type="spellStart"/>
-            <w:r>
-              <w:t>fpps</w:t>
-            </w:r>
-            <w:proofErr w:type="spellEnd"/>
-            <w:r>
               <w:fldChar w:fldCharType="begin"/>
             </w:r>
             <w:r>
               <w:instrText xml:space="preserve"> XE "</w:instrText>
             </w:r>
-            <w:proofErr w:type="spellStart"/>
-            <w:r>
-              <w:instrText>fpps</w:instrText>
-            </w:r>
-            <w:proofErr w:type="spellEnd"/>
-            <w:r>
-              <w:instrText xml:space="preserve">" </w:instrText>
-            </w:r>
-            <w:r>
-              <w:fldChar w:fldCharType="end"/>
-            </w:r>
-          </w:p>
-          <w:p>
-            <w:proofErr w:type="spellStart"/>
-            <w:r>
-              <w:t>rr</w:t>
-            </w:r>
-            <w:proofErr w:type="spellEnd"/>
-            <w:r>
-              <w:fldChar w:fldCharType="begin"/>
-            </w:r>
-            <w:r>
-              <w:instrText xml:space="preserve"> XE "</w:instrText>
-            </w:r>
-            <w:proofErr w:type="spellStart"/>
-            <w:r>
-              <w:instrText>rr</w:instrText>
-            </w:r>
-            <w:proofErr w:type="spellEnd"/>
-            <w:r>
-              <w:instrText xml:space="preserve">" </w:instrText>
-            </w:r>
-            <w:r>
-              <w:fldChar w:fldCharType="end"/>
-            </w:r>
-          </w:p>
-          <w:p>
-            <w:proofErr w:type="spellStart"/>
-            <w:r>
-              <w:t>mlfq</w:t>
-            </w:r>
-            <w:proofErr w:type="spellEnd"/>
-            <w:r>
-              <w:fldChar w:fldCharType="begin"/>
-            </w:r>
-            <w:r>
-              <w:instrText xml:space="preserve"> XE "</w:instrText>
-            </w:r>
-            <w:proofErr w:type="spellStart"/>
             <w:r>
               <w:instrText>mlfq</w:instrText>
             </w:r>
-            <w:proofErr w:type="spellEnd"/>
             <w:r>
               <w:instrText xml:space="preserve">" </w:instrText>
             </w:r>
@@ -11802,7 +11874,7 @@
       <w:pPr>
         <w:pStyle w:val="Heading1"/>
       </w:pPr>
-      <w:bookmarkStart w:id="32" w:name="_Toc432854573"/>
+      <w:bookmarkStart w:id="32" w:name="_Toc433050937"/>
       <w:r>
         <w:lastRenderedPageBreak/>
         <w:t>Possible Errors (contd.)</w:t>
@@ -11880,11 +11952,9 @@
             <w:r>
               <w:instrText xml:space="preserve"> XE "</w:instrText>
             </w:r>
-            <w:proofErr w:type="spellStart"/>
             <w:r>
               <w:instrText>sjf</w:instrText>
             </w:r>
-            <w:proofErr w:type="spellEnd"/>
             <w:r>
               <w:instrText xml:space="preserve">" </w:instrText>
             </w:r>
@@ -11920,7 +11990,7 @@
       <w:pPr>
         <w:pStyle w:val="Heading1"/>
       </w:pPr>
-      <w:bookmarkStart w:id="33" w:name="_Toc432854574"/>
+      <w:bookmarkStart w:id="33" w:name="_Toc433050938"/>
       <w:r>
         <w:lastRenderedPageBreak/>
         <w:t>Index</w:t>
@@ -11934,8 +12004,8 @@
           <w:noProof/>
         </w:rPr>
         <w:sectPr>
-          <w:headerReference w:type="default" r:id="rId33"/>
-          <w:footerReference w:type="default" r:id="rId34"/>
+          <w:headerReference w:type="default" r:id="rId34"/>
+          <w:footerReference w:type="default" r:id="rId35"/>
           <w:pgSz w:w="12240" w:h="15840"/>
           <w:pgMar w:top="1440" w:right="1440" w:bottom="1440" w:left="1440" w:header="720" w:footer="720" w:gutter="0"/>
           <w:cols w:space="720"/>
@@ -12087,7 +12157,7 @@
         <w:rPr>
           <w:noProof/>
         </w:rPr>
-        <w:t>fifo, 2, 6, 23</w:t>
+        <w:t>fifo, 6, 23</w:t>
       </w:r>
     </w:p>
     <w:p>
@@ -12104,7 +12174,7 @@
         <w:rPr>
           <w:noProof/>
         </w:rPr>
-        <w:t>fpps, 2, 6, 23</w:t>
+        <w:t>fpps, 6, 23</w:t>
       </w:r>
     </w:p>
     <w:p>
@@ -12138,7 +12208,7 @@
         <w:rPr>
           <w:noProof/>
         </w:rPr>
-        <w:t>ls, 2, 6, 23</w:t>
+        <w:t>ls, 6, 23</w:t>
       </w:r>
     </w:p>
     <w:p>
@@ -12155,8 +12225,10 @@
         <w:rPr>
           <w:noProof/>
         </w:rPr>
-        <w:t>mlfq, 2, 6, 23</w:t>
-      </w:r>
+        <w:t>memorymethods, 6</w:t>
+      </w:r>
+      <w:bookmarkStart w:id="34" w:name="_GoBack"/>
+      <w:bookmarkEnd w:id="34"/>
     </w:p>
     <w:p>
       <w:pPr>
@@ -12172,7 +12244,7 @@
         <w:rPr>
           <w:noProof/>
         </w:rPr>
-        <w:t>restoredate, 5, 8</w:t>
+        <w:t>mlfq, 6, 23</w:t>
       </w:r>
     </w:p>
     <w:p>
@@ -12189,7 +12261,7 @@
         <w:rPr>
           <w:noProof/>
         </w:rPr>
-        <w:t>resume, 5, 13, 23</w:t>
+        <w:t>restoredate, 5, 8</w:t>
       </w:r>
     </w:p>
     <w:p>
@@ -12207,7 +12279,7 @@
           <w:noProof/>
         </w:rPr>
         <w:lastRenderedPageBreak/>
-        <w:t>rr, 2, 6, 23</w:t>
+        <w:t>resume, 5, 13, 23</w:t>
       </w:r>
     </w:p>
     <w:p>
@@ -12224,7 +12296,7 @@
         <w:rPr>
           <w:noProof/>
         </w:rPr>
-        <w:t>setdate, 5, 7, 8, 10, 11, 12, 13, 14, 15, 16, 17, 18, 19, 20, 22, 23</w:t>
+        <w:t>rr, 6, 23</w:t>
       </w:r>
     </w:p>
     <w:p>
@@ -12241,7 +12313,7 @@
         <w:rPr>
           <w:noProof/>
         </w:rPr>
-        <w:t>setpriority, 5, 13, 23</w:t>
+        <w:t>setdate, 5, 7, 8, 10, 11, 12, 13, 14, 15, 16, 17, 18, 19, 20, 22, 23</w:t>
       </w:r>
     </w:p>
     <w:p>
@@ -12258,7 +12330,7 @@
         <w:rPr>
           <w:noProof/>
         </w:rPr>
-        <w:t>showall, 5, 14, 22</w:t>
+        <w:t>setpriority, 5, 13, 23</w:t>
       </w:r>
     </w:p>
     <w:p>
@@ -12275,7 +12347,7 @@
         <w:rPr>
           <w:noProof/>
         </w:rPr>
-        <w:t>showblocked, 5, 15, 23</w:t>
+        <w:t>showall, 5, 14, 22</w:t>
       </w:r>
     </w:p>
     <w:p>
@@ -12292,7 +12364,7 @@
         <w:rPr>
           <w:noProof/>
         </w:rPr>
-        <w:t>showpcb, 5, 14, 16, 17, 18, 19, 20, 23</w:t>
+        <w:t>showblocked, 5, 15, 23</w:t>
       </w:r>
     </w:p>
     <w:p>
@@ -12309,7 +12381,7 @@
         <w:rPr>
           <w:noProof/>
         </w:rPr>
-        <w:t>showready, 5, 15, 22</w:t>
+        <w:t>showpcb, 5, 14, 16, 17, 18, 19, 20, 23</w:t>
       </w:r>
     </w:p>
     <w:p>
@@ -12326,7 +12398,7 @@
         <w:rPr>
           <w:noProof/>
         </w:rPr>
-        <w:t>sjf, 2, 6, 23, 24</w:t>
+        <w:t>showready, 5, 15, 22</w:t>
       </w:r>
     </w:p>
     <w:p>
@@ -12343,7 +12415,24 @@
         <w:rPr>
           <w:noProof/>
         </w:rPr>
-        <w:t>stcf, 2, 6, 23</w:t>
+        <w:t>sjf, 6, 23, 24</w:t>
+      </w:r>
+    </w:p>
+    <w:p>
+      <w:pPr>
+        <w:pStyle w:val="Index1"/>
+        <w:tabs>
+          <w:tab w:val="right" w:leader="dot" w:pos="4310"/>
+        </w:tabs>
+        <w:rPr>
+          <w:noProof/>
+        </w:rPr>
+      </w:pPr>
+      <w:r>
+        <w:rPr>
+          <w:noProof/>
+        </w:rPr>
+        <w:t>stcf, 6, 23</w:t>
       </w:r>
     </w:p>
     <w:p>
@@ -12490,7 +12579,7 @@
           <w:rPr>
             <w:noProof/>
           </w:rPr>
-          <w:t>21</w:t>
+          <w:t>23</w:t>
         </w:r>
         <w:r>
           <w:rPr>
@@ -13201,6 +13290,27 @@
       <w:szCs w:val="26"/>
     </w:rPr>
   </w:style>
+  <w:style w:type="paragraph" w:styleId="Heading3">
+    <w:name w:val="heading 3"/>
+    <w:basedOn w:val="Normal"/>
+    <w:next w:val="Normal"/>
+    <w:link w:val="Heading3Char"/>
+    <w:uiPriority w:val="9"/>
+    <w:unhideWhenUsed/>
+    <w:qFormat/>
+    <w:rsid w:val="005F1EA0"/>
+    <w:pPr>
+      <w:keepNext/>
+      <w:keepLines/>
+      <w:spacing w:before="40" w:after="0"/>
+      <w:outlineLvl w:val="2"/>
+    </w:pPr>
+    <w:rPr>
+      <w:rFonts w:asciiTheme="majorHAnsi" w:eastAsiaTheme="majorEastAsia" w:hAnsiTheme="majorHAnsi" w:cstheme="majorBidi"/>
+      <w:color w:val="551F60" w:themeColor="accent1" w:themeShade="7F"/>
+      <w:szCs w:val="24"/>
+    </w:rPr>
+  </w:style>
   <w:style w:type="character" w:default="1" w:styleId="DefaultParagraphFont">
     <w:name w:val="Default Paragraph Font"/>
     <w:uiPriority w:val="1"/>
@@ -13489,6 +13599,19 @@
       <w:ind w:left="240" w:hanging="240"/>
     </w:pPr>
   </w:style>
+  <w:style w:type="character" w:customStyle="1" w:styleId="Heading3Char">
+    <w:name w:val="Heading 3 Char"/>
+    <w:basedOn w:val="DefaultParagraphFont"/>
+    <w:link w:val="Heading3"/>
+    <w:uiPriority w:val="9"/>
+    <w:rsid w:val="005F1EA0"/>
+    <w:rPr>
+      <w:rFonts w:asciiTheme="majorHAnsi" w:eastAsiaTheme="majorEastAsia" w:hAnsiTheme="majorHAnsi" w:cstheme="majorBidi"/>
+      <w:color w:val="551F60" w:themeColor="accent1" w:themeShade="7F"/>
+      <w:sz w:val="24"/>
+      <w:szCs w:val="24"/>
+    </w:rPr>
+  </w:style>
 </w:styles>
 </file>
 
@@ -13746,7 +13869,7 @@
 </file>
 
 <file path=customXml/itemProps1.xml><?xml version="1.0" encoding="utf-8"?>
-<ds:datastoreItem xmlns:ds="http://schemas.openxmlformats.org/officeDocument/2006/customXml" ds:itemID="{98481E48-1AE1-4834-B956-D6E7C5F9F026}">
+<ds:datastoreItem xmlns:ds="http://schemas.openxmlformats.org/officeDocument/2006/customXml" ds:itemID="{79B54CE0-EADC-475C-B296-8F803A598FBC}">
   <ds:schemaRefs>
     <ds:schemaRef ds:uri="http://schemas.openxmlformats.org/officeDocument/2006/bibliography"/>
   </ds:schemaRefs>

</xml_diff>